<commit_message>
Update doc file with several tasks
</commit_message>
<xml_diff>
--- a/BIOS2- Stęperska, Dachtera.docx
+++ b/BIOS2- Stęperska, Dachtera.docx
@@ -1059,6 +1059,12 @@
           <w:sz w:val="28"/>
         </w:rPr>
         <w:t>Im wyższy wynik, tym lepsze dopasowanie</w:t>
+      </w:r>
+      <w:r>
+        <w:rPr>
+          <w:sz w:val="28"/>
+        </w:rPr>
+        <w:t>.</w:t>
       </w:r>
     </w:p>
     <w:p>
@@ -1574,15 +1580,298 @@
     </w:p>
     <w:p>
       <w:r>
+        <w:lastRenderedPageBreak/>
         <w:t>6.</w:t>
       </w:r>
       <w:r>
         <w:t xml:space="preserve"> </w:t>
+      </w:r>
+      <w:r>
+        <w:t xml:space="preserve"> Charakterystyka nazwa kolumn wykorzystywana do opisu aminokwasów wchodzących w skład analizowanej struktury</w:t>
+      </w:r>
+      <w:r>
+        <w:br/>
+      </w:r>
+      <w:r>
+        <w:rPr>
+          <w:color w:val="FF0000"/>
+        </w:rPr>
+        <w:t>RESIDUE –</w:t>
+      </w:r>
+      <w:r>
+        <w:br/>
+        <w:t>AA</w:t>
+      </w:r>
+      <w:r>
+        <w:t xml:space="preserve"> – jednoliterowy kod aminokwasowy, dla mostków </w:t>
+      </w:r>
+      <w:proofErr w:type="spellStart"/>
+      <w:r>
+        <w:t>disiarczkowych</w:t>
+      </w:r>
+      <w:proofErr w:type="spellEnd"/>
+      <w:r>
+        <w:t xml:space="preserve"> cysteiny używane są kolejne małe litery alfabetu, dla obu reszt.</w:t>
+      </w:r>
+      <w:r>
+        <w:br/>
+        <w:t>STRUCTURE</w:t>
+      </w:r>
+      <w:r>
+        <w:t xml:space="preserve"> – informacje o strukturze wtórnej białek na podstawie analizy współrzędnych atomów. W wyniku można otrzymać oznaczenia takie jak: H dla </w:t>
+      </w:r>
+      <w:proofErr w:type="spellStart"/>
+      <w:r>
+        <w:rPr>
+          <w:rFonts w:cstheme="minorHAnsi"/>
+        </w:rPr>
+        <w:t>α</w:t>
+      </w:r>
+      <w:r>
+        <w:t>-helis</w:t>
+      </w:r>
+      <w:proofErr w:type="spellEnd"/>
+      <w:r>
+        <w:t xml:space="preserve">, E dla </w:t>
+      </w:r>
+      <w:proofErr w:type="spellStart"/>
+      <w:r>
+        <w:rPr>
+          <w:rFonts w:cstheme="minorHAnsi"/>
+        </w:rPr>
+        <w:t>β</w:t>
+      </w:r>
+      <w:r>
+        <w:t>-kartek</w:t>
+      </w:r>
+      <w:proofErr w:type="spellEnd"/>
+      <w:r>
+        <w:t>.</w:t>
+      </w:r>
+      <w:r>
+        <w:br/>
+        <w:t>BP1</w:t>
+      </w:r>
+      <w:r>
+        <w:t xml:space="preserve">, BP2 – numery pierwszej i drugiej reszty </w:t>
+      </w:r>
+      <w:r>
+        <w:t>aminokwasowej pomiędzy którymi występują mostki wodorowe.</w:t>
+      </w:r>
+      <w:r>
+        <w:br/>
+        <w:t>ACC</w:t>
+      </w:r>
+      <w:r>
+        <w:t xml:space="preserve"> – dostępność powierzchniowego obszaru dla danego aminokwasu w analizowanym fragmencie białka (mierzona w </w:t>
+      </w:r>
+      <w:r>
+        <w:rPr>
+          <w:rFonts w:cstheme="minorHAnsi"/>
+        </w:rPr>
+        <w:t>Å</w:t>
+      </w:r>
+      <w:r>
+        <w:rPr>
+          <w:vertAlign w:val="superscript"/>
+        </w:rPr>
+        <w:t>2</w:t>
+      </w:r>
+      <w:r>
+        <w:t xml:space="preserve">). Dla aminokwasów wewnętrznych wartość jest niska, ponieważ aminokwasy nie mają dostępu do otaczającej je wody ani innych czynników środowiskowych. Aminokwasy na powierzchni będą miały wyższą wartość ACC ze względu na większy dostęp do otoczenia.  </w:t>
+      </w:r>
+      <w:r>
+        <w:br/>
+      </w:r>
+      <w:proofErr w:type="spellStart"/>
+      <w:r>
+        <w:t>N-H</w:t>
+      </w:r>
+      <w:proofErr w:type="spellEnd"/>
+      <w:r>
+        <w:t>--&gt;O</w:t>
+      </w:r>
+      <w:r>
+        <w:t xml:space="preserve"> – odległość między atomem azotu w jednym aminokwasie a atomem tlenu w innym  (związane z mostkami wodorowymi).</w:t>
+      </w:r>
+      <w:r>
+        <w:br/>
+        <w:t>O--&gt;</w:t>
+      </w:r>
+      <w:proofErr w:type="spellStart"/>
+      <w:r>
+        <w:t>H-N</w:t>
+      </w:r>
+      <w:proofErr w:type="spellEnd"/>
+      <w:r>
+        <w:t xml:space="preserve"> – ta kolumna zawiera informacje o atomie tlenu w jednym aminokwasie, który połączony jest mostkiem wodorowym z atomem wodoru związanym z atomem azotu w innym aminokwasie. </w:t>
+      </w:r>
+      <w:r>
+        <w:br/>
+      </w:r>
+      <w:proofErr w:type="spellStart"/>
+      <w:r>
+        <w:t>N-H</w:t>
+      </w:r>
+      <w:proofErr w:type="spellEnd"/>
+      <w:r>
+        <w:t>--&gt;O</w:t>
+      </w:r>
+      <w:r>
+        <w:t xml:space="preserve"> – analogicznie do poprzednich dwóch kolumn; mostki wodorowe, w których atom azotu jest donorem wodoru a atom tlen - akceptorem</w:t>
+      </w:r>
+      <w:r>
+        <w:br/>
+        <w:t>O--&gt;</w:t>
+      </w:r>
+      <w:proofErr w:type="spellStart"/>
+      <w:r>
+        <w:t>H-N</w:t>
+      </w:r>
+      <w:proofErr w:type="spellEnd"/>
+      <w:r>
+        <w:t xml:space="preserve"> – atom azotu jest donorem wodoru, atom tlenu – akceptorem. </w:t>
+      </w:r>
+      <w:r>
+        <w:br/>
+        <w:t>TCO</w:t>
+      </w:r>
+      <w:r>
+        <w:t xml:space="preserve"> –</w:t>
+      </w:r>
+      <w:r>
+        <w:t xml:space="preserve"> określa chwilowy stopień skręcenia</w:t>
+      </w:r>
+      <w:r>
+        <w:t xml:space="preserve"> </w:t>
+      </w:r>
+      <w:proofErr w:type="spellStart"/>
+      <w:r>
+        <w:rPr>
+          <w:rFonts w:cstheme="minorHAnsi"/>
+        </w:rPr>
+        <w:t>α-helis</w:t>
+      </w:r>
+      <w:proofErr w:type="spellEnd"/>
+      <w:r>
+        <w:rPr>
+          <w:rFonts w:cstheme="minorHAnsi"/>
+        </w:rPr>
+        <w:t xml:space="preserve"> w analizowanym fragmencie białka.</w:t>
+      </w:r>
+      <w:r>
+        <w:br/>
+        <w:t>KAPPA</w:t>
+      </w:r>
+      <w:r>
+        <w:t xml:space="preserve"> – kąt pomiędzy trzema atomami </w:t>
+      </w:r>
+      <w:proofErr w:type="spellStart"/>
+      <w:r>
+        <w:t>C</w:t>
+      </w:r>
+      <w:r>
+        <w:rPr>
+          <w:rFonts w:cstheme="minorHAnsi"/>
+        </w:rPr>
+        <w:t>α</w:t>
+      </w:r>
+      <w:proofErr w:type="spellEnd"/>
+      <w:r>
+        <w:t xml:space="preserve"> reszt I-2, I, I+2 (I – dowolna reszta). Używane do definiowania zakręcenia </w:t>
+      </w:r>
+      <w:proofErr w:type="spellStart"/>
+      <w:r>
+        <w:rPr>
+          <w:rFonts w:cstheme="minorHAnsi"/>
+        </w:rPr>
+        <w:t>α-</w:t>
+      </w:r>
+      <w:r>
+        <w:t>helisy</w:t>
+      </w:r>
+      <w:proofErr w:type="spellEnd"/>
+      <w:r>
+        <w:t xml:space="preserve">. </w:t>
+      </w:r>
+      <w:r>
+        <w:br/>
+      </w:r>
+      <w:r>
+        <w:t>ALPHA</w:t>
+      </w:r>
+      <w:r>
+        <w:t xml:space="preserve"> – kąt torsyjny zdefiniowany na czterech atomach </w:t>
+      </w:r>
+      <w:proofErr w:type="spellStart"/>
+      <w:r>
+        <w:t>C</w:t>
+      </w:r>
+      <w:r>
+        <w:rPr>
+          <w:rFonts w:cstheme="minorHAnsi"/>
+        </w:rPr>
+        <w:t>α</w:t>
+      </w:r>
+      <w:proofErr w:type="spellEnd"/>
+      <w:r>
+        <w:rPr>
+          <w:rFonts w:cstheme="minorHAnsi"/>
+        </w:rPr>
+        <w:t xml:space="preserve"> reszt (I-1, I, I+1, I+2). Używane do definiowania chiralności. </w:t>
+      </w:r>
+      <w:r>
+        <w:br/>
+      </w:r>
+      <w:r>
+        <w:t>PHI</w:t>
+      </w:r>
+      <w:r>
+        <w:t>, PSI – kąty torsyjne aminokwasów w danej sekwencji.</w:t>
+      </w:r>
+      <w:r>
+        <w:br/>
+      </w:r>
+      <w:r>
+        <w:t>X-CA</w:t>
+      </w:r>
+      <w:r>
+        <w:t xml:space="preserve">, </w:t>
+      </w:r>
+      <w:proofErr w:type="spellStart"/>
+      <w:r>
+        <w:t>Y-CA</w:t>
+      </w:r>
+      <w:proofErr w:type="spellEnd"/>
+      <w:r>
+        <w:t xml:space="preserve">, </w:t>
+      </w:r>
+      <w:r>
+        <w:t>Z-CA</w:t>
+      </w:r>
+      <w:r>
+        <w:t xml:space="preserve"> – współrzędne atomu </w:t>
+      </w:r>
+      <w:proofErr w:type="spellStart"/>
+      <w:r>
+        <w:t>C</w:t>
+      </w:r>
+      <w:r>
+        <w:rPr>
+          <w:rFonts w:cstheme="minorHAnsi"/>
+        </w:rPr>
+        <w:t>α</w:t>
+      </w:r>
+      <w:proofErr w:type="spellEnd"/>
+      <w:r>
+        <w:rPr>
+          <w:rFonts w:cstheme="minorHAnsi"/>
+        </w:rPr>
+        <w:t xml:space="preserve"> aminokwasu w danej sekwencji.</w:t>
       </w:r>
     </w:p>
     <w:p>
       <w:r>
-        <w:lastRenderedPageBreak/>
         <w:t>7. Znaczenie symboli opisujących strukturę drugorzędową białek:</w:t>
       </w:r>
     </w:p>
@@ -1595,6 +1884,170 @@
           <w:docGrid w:linePitch="360"/>
         </w:sectPr>
       </w:pPr>
+    </w:p>
+    <w:p>
+      <w:pPr>
+        <w:rPr>
+          <w:rFonts w:cstheme="minorHAnsi"/>
+          <w:lang w:val="en-US"/>
+        </w:rPr>
+      </w:pPr>
+      <w:r>
+        <w:lastRenderedPageBreak/>
+        <w:t xml:space="preserve">C </w:t>
+      </w:r>
+      <w:r>
+        <w:rPr>
+          <w:rFonts w:cstheme="minorHAnsi"/>
+        </w:rPr>
+        <w:t xml:space="preserve">– </w:t>
+      </w:r>
+      <w:proofErr w:type="spellStart"/>
+      <w:r>
+        <w:t>coil</w:t>
+      </w:r>
+      <w:proofErr w:type="spellEnd"/>
+      <w:r>
+        <w:br/>
+        <w:t xml:space="preserve">H – </w:t>
+      </w:r>
+      <w:proofErr w:type="spellStart"/>
+      <w:r>
+        <w:rPr>
+          <w:rFonts w:cstheme="minorHAnsi"/>
+        </w:rPr>
+        <w:t>α</w:t>
+      </w:r>
+      <w:r>
+        <w:t>-helix</w:t>
+      </w:r>
+      <w:proofErr w:type="spellEnd"/>
+      <w:r>
+        <w:br/>
+        <w:t>T</w:t>
+      </w:r>
+      <w:r>
+        <w:rPr>
+          <w:rFonts w:cstheme="minorHAnsi"/>
+        </w:rPr>
+        <w:t>–</w:t>
+      </w:r>
+      <w:r>
+        <w:t xml:space="preserve"> </w:t>
+      </w:r>
+      <w:r>
+        <w:rPr>
+          <w:rFonts w:cstheme="minorHAnsi"/>
+          <w:lang w:val="en-US"/>
+        </w:rPr>
+        <w:t>β</w:t>
+      </w:r>
+      <w:r>
+        <w:t>-</w:t>
+      </w:r>
+      <w:proofErr w:type="spellStart"/>
+      <w:r>
+        <w:t>turn</w:t>
+      </w:r>
+      <w:proofErr w:type="spellEnd"/>
+      <w:r>
+        <w:t xml:space="preserve"> </w:t>
+      </w:r>
+      <w:r>
+        <w:br/>
+        <w:t xml:space="preserve">S </w:t>
+      </w:r>
+      <w:r>
+        <w:rPr>
+          <w:rFonts w:cstheme="minorHAnsi"/>
+        </w:rPr>
+        <w:t xml:space="preserve">– </w:t>
+      </w:r>
+      <w:proofErr w:type="spellStart"/>
+      <w:r>
+        <w:rPr>
+          <w:rFonts w:cstheme="minorHAnsi"/>
+        </w:rPr>
+        <w:t>bend</w:t>
+      </w:r>
+      <w:proofErr w:type="spellEnd"/>
+      <w:r>
+        <w:rPr>
+          <w:rFonts w:cstheme="minorHAnsi"/>
+        </w:rPr>
+        <w:br/>
+      </w:r>
+      <w:r>
+        <w:rPr>
+          <w:rFonts w:cstheme="minorHAnsi"/>
+        </w:rPr>
+        <w:lastRenderedPageBreak/>
+        <w:t>G – 3</w:t>
+      </w:r>
+      <w:r>
+        <w:rPr>
+          <w:rFonts w:cstheme="minorHAnsi"/>
+          <w:vertAlign w:val="subscript"/>
+        </w:rPr>
+        <w:t>10</w:t>
+      </w:r>
+      <w:r>
+        <w:rPr>
+          <w:rFonts w:cstheme="minorHAnsi"/>
+        </w:rPr>
+        <w:t xml:space="preserve"> -</w:t>
+      </w:r>
+      <w:proofErr w:type="spellStart"/>
+      <w:r>
+        <w:rPr>
+          <w:rFonts w:cstheme="minorHAnsi"/>
+        </w:rPr>
+        <w:t>helix</w:t>
+      </w:r>
+      <w:proofErr w:type="spellEnd"/>
+      <w:r>
+        <w:rPr>
+          <w:rFonts w:cstheme="minorHAnsi"/>
+        </w:rPr>
+        <w:br/>
+        <w:t xml:space="preserve">I – </w:t>
+      </w:r>
+      <w:r>
+        <w:rPr>
+          <w:rFonts w:cstheme="minorHAnsi"/>
+          <w:lang w:val="en-US"/>
+        </w:rPr>
+        <w:t>π</w:t>
+      </w:r>
+      <w:r>
+        <w:rPr>
+          <w:rFonts w:cstheme="minorHAnsi"/>
+        </w:rPr>
+        <w:t>-</w:t>
+      </w:r>
+      <w:r>
+        <w:rPr>
+          <w:rFonts w:cstheme="minorHAnsi"/>
+          <w:lang w:val="en-US"/>
+        </w:rPr>
+        <w:t>helix</w:t>
+      </w:r>
+      <w:r>
+        <w:rPr>
+          <w:rFonts w:cstheme="minorHAnsi"/>
+          <w:lang w:val="en-US"/>
+        </w:rPr>
+        <w:br/>
+        <w:t>E – β-strand</w:t>
+      </w:r>
+      <w:r>
+        <w:rPr>
+          <w:rFonts w:cstheme="minorHAnsi"/>
+          <w:lang w:val="en-US"/>
+        </w:rPr>
+        <w:br/>
+        <w:t xml:space="preserve">B – β-bridge </w:t>
+      </w:r>
     </w:p>
     <w:p>
       <w:pPr>
@@ -1610,206 +2063,6 @@
           <w:docGrid w:linePitch="360"/>
         </w:sectPr>
       </w:pPr>
-      <w:r>
-        <w:rPr>
-          <w:lang w:val="en-US"/>
-        </w:rPr>
-        <w:lastRenderedPageBreak/>
-        <w:t>C</w:t>
-      </w:r>
-      <w:r>
-        <w:rPr>
-          <w:lang w:val="en-US"/>
-        </w:rPr>
-        <w:t xml:space="preserve"> </w:t>
-      </w:r>
-      <w:r>
-        <w:rPr>
-          <w:rFonts w:cstheme="minorHAnsi"/>
-          <w:lang w:val="en-US"/>
-        </w:rPr>
-        <w:t xml:space="preserve">– </w:t>
-      </w:r>
-      <w:r>
-        <w:rPr>
-          <w:lang w:val="en-US"/>
-        </w:rPr>
-        <w:t>coil</w:t>
-      </w:r>
-      <w:r>
-        <w:rPr>
-          <w:lang w:val="en-US"/>
-        </w:rPr>
-        <w:br/>
-        <w:t xml:space="preserve">H – </w:t>
-      </w:r>
-      <w:r>
-        <w:rPr>
-          <w:rFonts w:cstheme="minorHAnsi"/>
-        </w:rPr>
-        <w:t>α</w:t>
-      </w:r>
-      <w:r>
-        <w:rPr>
-          <w:lang w:val="en-US"/>
-        </w:rPr>
-        <w:t>-</w:t>
-      </w:r>
-      <w:proofErr w:type="spellStart"/>
-      <w:r>
-        <w:rPr>
-          <w:lang w:val="en-US"/>
-        </w:rPr>
-        <w:t>helisa</w:t>
-      </w:r>
-      <w:proofErr w:type="spellEnd"/>
-      <w:r>
-        <w:rPr>
-          <w:lang w:val="en-US"/>
-        </w:rPr>
-        <w:br/>
-        <w:t>T</w:t>
-      </w:r>
-      <w:r>
-        <w:rPr>
-          <w:rFonts w:cstheme="minorHAnsi"/>
-          <w:lang w:val="en-US"/>
-        </w:rPr>
-        <w:t>–</w:t>
-      </w:r>
-      <w:r>
-        <w:rPr>
-          <w:lang w:val="en-US"/>
-        </w:rPr>
-        <w:t xml:space="preserve"> </w:t>
-      </w:r>
-      <w:r>
-        <w:rPr>
-          <w:rFonts w:cstheme="minorHAnsi"/>
-          <w:lang w:val="en-US"/>
-        </w:rPr>
-        <w:t>β</w:t>
-      </w:r>
-      <w:r>
-        <w:rPr>
-          <w:lang w:val="en-US"/>
-        </w:rPr>
-        <w:t>-turn</w:t>
-      </w:r>
-      <w:r>
-        <w:rPr>
-          <w:lang w:val="en-US"/>
-        </w:rPr>
-        <w:t xml:space="preserve"> </w:t>
-      </w:r>
-      <w:r>
-        <w:rPr>
-          <w:lang w:val="en-US"/>
-        </w:rPr>
-        <w:br/>
-        <w:t xml:space="preserve">S </w:t>
-      </w:r>
-      <w:r>
-        <w:rPr>
-          <w:rFonts w:cstheme="minorHAnsi"/>
-          <w:lang w:val="en-US"/>
-        </w:rPr>
-        <w:t>–</w:t>
-      </w:r>
-      <w:r>
-        <w:rPr>
-          <w:rFonts w:cstheme="minorHAnsi"/>
-          <w:lang w:val="en-US"/>
-        </w:rPr>
-        <w:t xml:space="preserve"> bend</w:t>
-      </w:r>
-      <w:r>
-        <w:rPr>
-          <w:rFonts w:cstheme="minorHAnsi"/>
-          <w:lang w:val="en-US"/>
-        </w:rPr>
-        <w:br/>
-      </w:r>
-      <w:r>
-        <w:rPr>
-          <w:rFonts w:cstheme="minorHAnsi"/>
-          <w:lang w:val="en-US"/>
-        </w:rPr>
-        <w:lastRenderedPageBreak/>
-        <w:t>G – 3</w:t>
-      </w:r>
-      <w:r>
-        <w:rPr>
-          <w:rFonts w:cstheme="minorHAnsi"/>
-          <w:vertAlign w:val="subscript"/>
-          <w:lang w:val="en-US"/>
-        </w:rPr>
-        <w:t>10</w:t>
-      </w:r>
-      <w:r>
-        <w:rPr>
-          <w:rFonts w:cstheme="minorHAnsi"/>
-          <w:lang w:val="en-US"/>
-        </w:rPr>
-        <w:t xml:space="preserve"> -</w:t>
-      </w:r>
-      <w:proofErr w:type="spellStart"/>
-      <w:r>
-        <w:rPr>
-          <w:rFonts w:cstheme="minorHAnsi"/>
-          <w:lang w:val="en-US"/>
-        </w:rPr>
-        <w:t>helisa</w:t>
-      </w:r>
-      <w:proofErr w:type="spellEnd"/>
-      <w:r>
-        <w:rPr>
-          <w:rFonts w:cstheme="minorHAnsi"/>
-          <w:lang w:val="en-US"/>
-        </w:rPr>
-        <w:br/>
-        <w:t>I – π-</w:t>
-      </w:r>
-      <w:proofErr w:type="spellStart"/>
-      <w:r>
-        <w:rPr>
-          <w:rFonts w:cstheme="minorHAnsi"/>
-          <w:lang w:val="en-US"/>
-        </w:rPr>
-        <w:t>helisa</w:t>
-      </w:r>
-      <w:proofErr w:type="spellEnd"/>
-      <w:r>
-        <w:rPr>
-          <w:rFonts w:cstheme="minorHAnsi"/>
-          <w:lang w:val="en-US"/>
-        </w:rPr>
-        <w:br/>
-        <w:t>E – β-strand</w:t>
-      </w:r>
-      <w:r>
-        <w:rPr>
-          <w:rFonts w:cstheme="minorHAnsi"/>
-          <w:lang w:val="en-US"/>
-        </w:rPr>
-        <w:br/>
-        <w:t xml:space="preserve">B – β-bridge </w:t>
-      </w:r>
-    </w:p>
-    <w:p>
-      <w:pPr>
-        <w:rPr>
-          <w:rFonts w:cstheme="minorHAnsi"/>
-          <w:lang w:val="en-US"/>
-        </w:rPr>
-      </w:pPr>
-      <w:r>
-        <w:rPr>
-          <w:lang w:val="en-US"/>
-        </w:rPr>
-        <w:lastRenderedPageBreak/>
-        <w:br/>
-      </w:r>
     </w:p>
     <w:p>
       <w:pPr>
@@ -1817,16 +2070,7 @@
           <w:tab w:val="left" w:pos="1174"/>
         </w:tabs>
         <w:spacing w:after="0"/>
-        <w:rPr>
-          <w:color w:val="FF0000"/>
-        </w:rPr>
-      </w:pPr>
-      <w:r>
-        <w:rPr>
-          <w:color w:val="FF0000"/>
-        </w:rPr>
-        <w:t>C. Porównaj ze sobą powyższe struktury drugorzędowe (2D) białek, a mianowicie</w:t>
-      </w:r>
+      </w:pPr>
     </w:p>
     <w:p>
       <w:pPr>
@@ -1834,15 +2078,9 @@
           <w:tab w:val="left" w:pos="1174"/>
         </w:tabs>
         <w:spacing w:after="0"/>
-        <w:rPr>
-          <w:color w:val="FF0000"/>
-        </w:rPr>
-      </w:pPr>
-      <w:r>
-        <w:rPr>
-          <w:color w:val="FF0000"/>
-        </w:rPr>
-        <w:t>przewidzianą na podstawie znanej sekwencji (A) z wyekstrahowaną z referencyjnej struktury</w:t>
+      </w:pPr>
+      <w:r>
+        <w:t>C. Porównaj ze sobą powyższe struktury drugorzędowe (2D) białek, a mianowicie</w:t>
       </w:r>
     </w:p>
     <w:p>
@@ -1851,15 +2089,9 @@
           <w:tab w:val="left" w:pos="1174"/>
         </w:tabs>
         <w:spacing w:after="0"/>
-        <w:rPr>
-          <w:color w:val="FF0000"/>
-        </w:rPr>
-      </w:pPr>
-      <w:r>
-        <w:rPr>
-          <w:color w:val="FF0000"/>
-        </w:rPr>
-        <w:t>3D (B) poprzez wyznaczenie wartości współczynnika identyczności (SSI). Czy porównywane</w:t>
+      </w:pPr>
+      <w:r>
+        <w:t>przewidzianą na podstawie znanej sekwencji (A) z wyekstrahowaną z referencyjnej struktury</w:t>
       </w:r>
     </w:p>
     <w:p>
@@ -1873,20 +2105,2511 @@
         </w:rPr>
       </w:pPr>
       <w:r>
+        <w:t>3D (B) poprzez wyznaczenie wartości współczynnika identyczności (SSI).</w:t>
+      </w:r>
+      <w:r>
         <w:rPr>
           <w:color w:val="FF0000"/>
         </w:rPr>
-        <w:t>struktury 2D są do siebie podobne? Odpowiedź uzasadnij</w:t>
+        <w:t xml:space="preserve"> Czy porównywane</w:t>
       </w:r>
     </w:p>
     <w:p>
       <w:pPr>
+        <w:tabs>
+          <w:tab w:val="left" w:pos="1174"/>
+        </w:tabs>
         <w:spacing w:after="0"/>
-      </w:pPr>
+        <w:rPr>
+          <w:color w:val="FF0000"/>
+        </w:rPr>
+      </w:pPr>
+      <w:r>
+        <w:rPr>
+          <w:color w:val="FF0000"/>
+        </w:rPr>
+        <w:t>struktury 2D są do siebie podobne? Odpowiedź uzasadnij</w:t>
+      </w:r>
     </w:p>
-    <w:p/>
-    <w:p/>
-    <w:p/>
+    <w:p>
+      <w:pPr>
+        <w:tabs>
+          <w:tab w:val="left" w:pos="1174"/>
+        </w:tabs>
+        <w:spacing w:after="0"/>
+      </w:pPr>
+      <w:proofErr w:type="spellStart"/>
+      <w:r>
+        <w:t>Seq</w:t>
+      </w:r>
+      <w:proofErr w:type="spellEnd"/>
+      <w:r>
+        <w:t xml:space="preserve"> – badana sekwencja aminokwasowa</w:t>
+      </w:r>
+    </w:p>
+    <w:p>
+      <w:pPr>
+        <w:tabs>
+          <w:tab w:val="left" w:pos="1174"/>
+        </w:tabs>
+        <w:spacing w:after="0"/>
+      </w:pPr>
+      <w:r>
+        <w:t>SS – predykcja DSSP</w:t>
+      </w:r>
+    </w:p>
+    <w:p>
+      <w:pPr>
+        <w:tabs>
+          <w:tab w:val="left" w:pos="1174"/>
+        </w:tabs>
+        <w:spacing w:after="0"/>
+      </w:pPr>
+      <w:r>
+        <w:t>PSI – predykcja PSIPRED</w:t>
+      </w:r>
+    </w:p>
+    <w:p>
+      <w:pPr>
+        <w:tabs>
+          <w:tab w:val="left" w:pos="1174"/>
+        </w:tabs>
+        <w:spacing w:after="0"/>
+      </w:pPr>
+      <w:r>
+        <w:t>Na zielono zaznaczone zostały niedopasowania</w:t>
+      </w:r>
+    </w:p>
+    <w:tbl>
+      <w:tblPr>
+        <w:tblW w:w="0" w:type="auto"/>
+        <w:tblCellSpacing w:w="15" w:type="dxa"/>
+        <w:tblCellMar>
+          <w:top w:w="15" w:type="dxa"/>
+          <w:left w:w="15" w:type="dxa"/>
+          <w:bottom w:w="15" w:type="dxa"/>
+          <w:right w:w="15" w:type="dxa"/>
+        </w:tblCellMar>
+        <w:tblLook w:val="04A0"/>
+      </w:tblPr>
+      <w:tblGrid>
+        <w:gridCol w:w="652"/>
+        <w:gridCol w:w="7838"/>
+        <w:gridCol w:w="81"/>
+      </w:tblGrid>
+      <w:tr>
+        <w:trPr>
+          <w:tblCellSpacing w:w="15" w:type="dxa"/>
+        </w:trPr>
+        <w:tc>
+          <w:tcPr>
+            <w:tcW w:w="0" w:type="auto"/>
+            <w:vAlign w:val="center"/>
+            <w:hideMark/>
+          </w:tcPr>
+          <w:p>
+            <w:pPr>
+              <w:spacing w:after="0" w:line="240" w:lineRule="auto"/>
+              <w:rPr>
+                <w:rFonts w:ascii="Courier New" w:eastAsia="Times New Roman" w:hAnsi="Courier New" w:cs="Courier New"/>
+                <w:sz w:val="24"/>
+                <w:szCs w:val="24"/>
+                <w:lang w:eastAsia="pl-PL"/>
+              </w:rPr>
+            </w:pPr>
+            <w:proofErr w:type="spellStart"/>
+            <w:r>
+              <w:rPr>
+                <w:rFonts w:ascii="Courier New" w:eastAsia="Times New Roman" w:hAnsi="Courier New" w:cs="Courier New"/>
+                <w:sz w:val="24"/>
+                <w:szCs w:val="24"/>
+                <w:lang w:eastAsia="pl-PL"/>
+              </w:rPr>
+              <w:t>Seq</w:t>
+            </w:r>
+            <w:proofErr w:type="spellEnd"/>
+            <w:r>
+              <w:rPr>
+                <w:rFonts w:ascii="Courier New" w:eastAsia="Times New Roman" w:hAnsi="Courier New" w:cs="Courier New"/>
+                <w:sz w:val="24"/>
+                <w:szCs w:val="24"/>
+                <w:lang w:eastAsia="pl-PL"/>
+              </w:rPr>
+              <w:t xml:space="preserve">: </w:t>
+            </w:r>
+          </w:p>
+        </w:tc>
+        <w:tc>
+          <w:tcPr>
+            <w:tcW w:w="0" w:type="auto"/>
+            <w:vAlign w:val="center"/>
+            <w:hideMark/>
+          </w:tcPr>
+          <w:p>
+            <w:pPr>
+              <w:spacing w:after="0" w:line="240" w:lineRule="auto"/>
+              <w:rPr>
+                <w:rFonts w:ascii="Courier New" w:eastAsia="Times New Roman" w:hAnsi="Courier New" w:cs="Courier New"/>
+                <w:sz w:val="24"/>
+                <w:szCs w:val="24"/>
+                <w:lang w:eastAsia="pl-PL"/>
+              </w:rPr>
+            </w:pPr>
+            <w:r>
+              <w:rPr>
+                <w:rFonts w:ascii="Courier New" w:eastAsia="Times New Roman" w:hAnsi="Courier New" w:cs="Courier New"/>
+                <w:sz w:val="24"/>
+                <w:szCs w:val="24"/>
+                <w:lang w:eastAsia="pl-PL"/>
+              </w:rPr>
+              <w:t xml:space="preserve">MVLSEGEWQL VLHVWAKVEA DVAGHGQDIF IRLFKSHPET LEKFDRFKHL </w:t>
+            </w:r>
+          </w:p>
+        </w:tc>
+        <w:tc>
+          <w:tcPr>
+            <w:tcW w:w="0" w:type="auto"/>
+            <w:vAlign w:val="center"/>
+            <w:hideMark/>
+          </w:tcPr>
+          <w:p>
+            <w:pPr>
+              <w:spacing w:after="0" w:line="240" w:lineRule="auto"/>
+              <w:jc w:val="right"/>
+              <w:rPr>
+                <w:rFonts w:ascii="Times New Roman" w:eastAsia="Times New Roman" w:hAnsi="Times New Roman" w:cs="Times New Roman"/>
+                <w:sz w:val="24"/>
+                <w:szCs w:val="24"/>
+                <w:lang w:eastAsia="pl-PL"/>
+              </w:rPr>
+            </w:pPr>
+          </w:p>
+        </w:tc>
+      </w:tr>
+      <w:tr>
+        <w:trPr>
+          <w:tblCellSpacing w:w="15" w:type="dxa"/>
+        </w:trPr>
+        <w:tc>
+          <w:tcPr>
+            <w:tcW w:w="0" w:type="auto"/>
+            <w:vAlign w:val="center"/>
+            <w:hideMark/>
+          </w:tcPr>
+          <w:p>
+            <w:pPr>
+              <w:spacing w:after="0" w:line="240" w:lineRule="auto"/>
+              <w:rPr>
+                <w:rFonts w:ascii="Courier New" w:eastAsia="Times New Roman" w:hAnsi="Courier New" w:cs="Courier New"/>
+                <w:sz w:val="24"/>
+                <w:szCs w:val="24"/>
+                <w:lang w:eastAsia="pl-PL"/>
+              </w:rPr>
+            </w:pPr>
+            <w:r>
+              <w:rPr>
+                <w:rFonts w:ascii="Courier New" w:eastAsia="Times New Roman" w:hAnsi="Courier New" w:cs="Courier New"/>
+                <w:sz w:val="24"/>
+                <w:szCs w:val="24"/>
+                <w:lang w:eastAsia="pl-PL"/>
+              </w:rPr>
+              <w:t xml:space="preserve">SS: </w:t>
+            </w:r>
+          </w:p>
+        </w:tc>
+        <w:tc>
+          <w:tcPr>
+            <w:tcW w:w="0" w:type="auto"/>
+            <w:vAlign w:val="center"/>
+            <w:hideMark/>
+          </w:tcPr>
+          <w:p>
+            <w:pPr>
+              <w:spacing w:after="0" w:line="240" w:lineRule="auto"/>
+              <w:rPr>
+                <w:rFonts w:ascii="Courier New" w:eastAsia="Times New Roman" w:hAnsi="Courier New" w:cs="Courier New"/>
+                <w:b/>
+                <w:bCs/>
+                <w:sz w:val="24"/>
+                <w:szCs w:val="24"/>
+                <w:lang w:eastAsia="pl-PL"/>
+              </w:rPr>
+            </w:pPr>
+            <w:proofErr w:type="spellStart"/>
+            <w:r>
+              <w:rPr>
+                <w:rFonts w:ascii="Courier New" w:eastAsia="Times New Roman" w:hAnsi="Courier New" w:cs="Courier New"/>
+                <w:b/>
+                <w:bCs/>
+                <w:sz w:val="24"/>
+                <w:szCs w:val="24"/>
+                <w:lang w:eastAsia="pl-PL"/>
+              </w:rPr>
+              <w:t>cccc</w:t>
+            </w:r>
+            <w:r>
+              <w:rPr>
+                <w:rFonts w:ascii="Courier New" w:eastAsia="Times New Roman" w:hAnsi="Courier New" w:cs="Courier New"/>
+                <w:b/>
+                <w:bCs/>
+                <w:color w:val="FF0000"/>
+                <w:sz w:val="24"/>
+                <w:szCs w:val="24"/>
+                <w:lang w:eastAsia="pl-PL"/>
+              </w:rPr>
+              <w:t>HHHHHH</w:t>
+            </w:r>
+            <w:proofErr w:type="spellEnd"/>
+            <w:r>
+              <w:rPr>
+                <w:rFonts w:ascii="Courier New" w:eastAsia="Times New Roman" w:hAnsi="Courier New" w:cs="Courier New"/>
+                <w:sz w:val="24"/>
+                <w:szCs w:val="24"/>
+                <w:lang w:eastAsia="pl-PL"/>
+              </w:rPr>
+              <w:t xml:space="preserve"> </w:t>
+            </w:r>
+            <w:r>
+              <w:rPr>
+                <w:rFonts w:ascii="Courier New" w:eastAsia="Times New Roman" w:hAnsi="Courier New" w:cs="Courier New"/>
+                <w:b/>
+                <w:bCs/>
+                <w:color w:val="FF0000"/>
+                <w:sz w:val="24"/>
+                <w:szCs w:val="24"/>
+                <w:lang w:eastAsia="pl-PL"/>
+              </w:rPr>
+              <w:t>HHHHHHHH</w:t>
+            </w:r>
+            <w:r>
+              <w:rPr>
+                <w:rFonts w:ascii="Courier New" w:eastAsia="Times New Roman" w:hAnsi="Courier New" w:cs="Courier New"/>
+                <w:b/>
+                <w:bCs/>
+                <w:color w:val="00B050"/>
+                <w:sz w:val="24"/>
+                <w:szCs w:val="24"/>
+                <w:lang w:eastAsia="pl-PL"/>
+              </w:rPr>
+              <w:t>GG</w:t>
+            </w:r>
+            <w:r>
+              <w:rPr>
+                <w:rFonts w:ascii="Courier New" w:eastAsia="Times New Roman" w:hAnsi="Courier New" w:cs="Courier New"/>
+                <w:sz w:val="24"/>
+                <w:szCs w:val="24"/>
+                <w:lang w:eastAsia="pl-PL"/>
+              </w:rPr>
+              <w:t xml:space="preserve"> </w:t>
+            </w:r>
+            <w:r>
+              <w:rPr>
+                <w:rFonts w:ascii="Courier New" w:eastAsia="Times New Roman" w:hAnsi="Courier New" w:cs="Courier New"/>
+                <w:b/>
+                <w:bCs/>
+                <w:color w:val="00B050"/>
+                <w:sz w:val="24"/>
+                <w:szCs w:val="24"/>
+                <w:lang w:eastAsia="pl-PL"/>
+              </w:rPr>
+              <w:t>G</w:t>
+            </w:r>
+            <w:r>
+              <w:rPr>
+                <w:rFonts w:ascii="Courier New" w:eastAsia="Times New Roman" w:hAnsi="Courier New" w:cs="Courier New"/>
+                <w:b/>
+                <w:bCs/>
+                <w:color w:val="FF0000"/>
+                <w:sz w:val="24"/>
+                <w:szCs w:val="24"/>
+                <w:lang w:eastAsia="pl-PL"/>
+              </w:rPr>
+              <w:t>HHHHH</w:t>
+            </w:r>
+            <w:r>
+              <w:rPr>
+                <w:rFonts w:ascii="Courier New" w:eastAsia="Times New Roman" w:hAnsi="Courier New" w:cs="Courier New"/>
+                <w:b/>
+                <w:bCs/>
+                <w:color w:val="00B050"/>
+                <w:sz w:val="24"/>
+                <w:szCs w:val="24"/>
+                <w:lang w:eastAsia="pl-PL"/>
+              </w:rPr>
+              <w:t>H</w:t>
+            </w:r>
+            <w:r>
+              <w:rPr>
+                <w:rFonts w:ascii="Courier New" w:eastAsia="Times New Roman" w:hAnsi="Courier New" w:cs="Courier New"/>
+                <w:b/>
+                <w:bCs/>
+                <w:color w:val="FF0000"/>
+                <w:sz w:val="24"/>
+                <w:szCs w:val="24"/>
+                <w:lang w:eastAsia="pl-PL"/>
+              </w:rPr>
+              <w:t>HHH</w:t>
+            </w:r>
+            <w:r>
+              <w:rPr>
+                <w:rFonts w:ascii="Courier New" w:eastAsia="Times New Roman" w:hAnsi="Courier New" w:cs="Courier New"/>
+                <w:sz w:val="24"/>
+                <w:szCs w:val="24"/>
+                <w:lang w:eastAsia="pl-PL"/>
+              </w:rPr>
+              <w:t xml:space="preserve"> </w:t>
+            </w:r>
+            <w:proofErr w:type="spellStart"/>
+            <w:r>
+              <w:rPr>
+                <w:rFonts w:ascii="Courier New" w:eastAsia="Times New Roman" w:hAnsi="Courier New" w:cs="Courier New"/>
+                <w:b/>
+                <w:bCs/>
+                <w:color w:val="FF0000"/>
+                <w:sz w:val="24"/>
+                <w:szCs w:val="24"/>
+                <w:lang w:eastAsia="pl-PL"/>
+              </w:rPr>
+              <w:t>HHH</w:t>
+            </w:r>
+            <w:r>
+              <w:rPr>
+                <w:rFonts w:ascii="Courier New" w:eastAsia="Times New Roman" w:hAnsi="Courier New" w:cs="Courier New"/>
+                <w:b/>
+                <w:bCs/>
+                <w:color w:val="00B050"/>
+                <w:sz w:val="24"/>
+                <w:szCs w:val="24"/>
+                <w:lang w:eastAsia="pl-PL"/>
+              </w:rPr>
+              <w:t>HHH</w:t>
+            </w:r>
+            <w:r>
+              <w:rPr>
+                <w:rFonts w:ascii="Courier New" w:eastAsia="Times New Roman" w:hAnsi="Courier New" w:cs="Courier New"/>
+                <w:b/>
+                <w:bCs/>
+                <w:sz w:val="24"/>
+                <w:szCs w:val="24"/>
+                <w:lang w:eastAsia="pl-PL"/>
+              </w:rPr>
+              <w:t>c</w:t>
+            </w:r>
+            <w:r>
+              <w:rPr>
+                <w:rFonts w:ascii="Courier New" w:eastAsia="Times New Roman" w:hAnsi="Courier New" w:cs="Courier New"/>
+                <w:b/>
+                <w:bCs/>
+                <w:color w:val="00B050"/>
+                <w:sz w:val="24"/>
+                <w:szCs w:val="24"/>
+                <w:lang w:eastAsia="pl-PL"/>
+              </w:rPr>
+              <w:t>GGG</w:t>
+            </w:r>
+            <w:proofErr w:type="spellEnd"/>
+            <w:r>
+              <w:rPr>
+                <w:rFonts w:ascii="Courier New" w:eastAsia="Times New Roman" w:hAnsi="Courier New" w:cs="Courier New"/>
+                <w:b/>
+                <w:bCs/>
+                <w:color w:val="FF0000"/>
+                <w:sz w:val="24"/>
+                <w:szCs w:val="24"/>
+                <w:lang w:eastAsia="pl-PL"/>
+              </w:rPr>
+              <w:t xml:space="preserve"> </w:t>
+            </w:r>
+            <w:proofErr w:type="spellStart"/>
+            <w:r>
+              <w:rPr>
+                <w:rFonts w:ascii="Courier New" w:eastAsia="Times New Roman" w:hAnsi="Courier New" w:cs="Courier New"/>
+                <w:b/>
+                <w:bCs/>
+                <w:color w:val="00B050"/>
+                <w:sz w:val="24"/>
+                <w:szCs w:val="24"/>
+                <w:lang w:eastAsia="pl-PL"/>
+              </w:rPr>
+              <w:t>GGGcTTTTT</w:t>
+            </w:r>
+            <w:r>
+              <w:rPr>
+                <w:rFonts w:ascii="Courier New" w:eastAsia="Times New Roman" w:hAnsi="Courier New" w:cs="Courier New"/>
+                <w:b/>
+                <w:bCs/>
+                <w:sz w:val="24"/>
+                <w:szCs w:val="24"/>
+                <w:lang w:eastAsia="pl-PL"/>
+              </w:rPr>
+              <w:t>c</w:t>
+            </w:r>
+            <w:proofErr w:type="spellEnd"/>
+          </w:p>
+        </w:tc>
+        <w:tc>
+          <w:tcPr>
+            <w:tcW w:w="0" w:type="auto"/>
+            <w:vAlign w:val="center"/>
+            <w:hideMark/>
+          </w:tcPr>
+          <w:p>
+            <w:pPr>
+              <w:spacing w:after="0" w:line="240" w:lineRule="auto"/>
+              <w:rPr>
+                <w:rFonts w:ascii="Times New Roman" w:eastAsia="Times New Roman" w:hAnsi="Times New Roman" w:cs="Times New Roman"/>
+                <w:sz w:val="24"/>
+                <w:szCs w:val="24"/>
+                <w:lang w:eastAsia="pl-PL"/>
+              </w:rPr>
+            </w:pPr>
+          </w:p>
+        </w:tc>
+      </w:tr>
+      <w:tr>
+        <w:trPr>
+          <w:tblCellSpacing w:w="15" w:type="dxa"/>
+        </w:trPr>
+        <w:tc>
+          <w:tcPr>
+            <w:tcW w:w="0" w:type="auto"/>
+            <w:vAlign w:val="center"/>
+            <w:hideMark/>
+          </w:tcPr>
+          <w:p>
+            <w:pPr>
+              <w:spacing w:after="0" w:line="240" w:lineRule="auto"/>
+              <w:rPr>
+                <w:rFonts w:ascii="Courier New" w:eastAsia="Times New Roman" w:hAnsi="Courier New" w:cs="Courier New"/>
+                <w:sz w:val="24"/>
+                <w:szCs w:val="24"/>
+                <w:lang w:eastAsia="pl-PL"/>
+              </w:rPr>
+            </w:pPr>
+            <w:r>
+              <w:rPr>
+                <w:rFonts w:ascii="Courier New" w:eastAsia="Times New Roman" w:hAnsi="Courier New" w:cs="Courier New"/>
+                <w:sz w:val="24"/>
+                <w:szCs w:val="24"/>
+                <w:lang w:eastAsia="pl-PL"/>
+              </w:rPr>
+              <w:lastRenderedPageBreak/>
+              <w:t xml:space="preserve">PSI: </w:t>
+            </w:r>
+          </w:p>
+        </w:tc>
+        <w:tc>
+          <w:tcPr>
+            <w:tcW w:w="0" w:type="auto"/>
+            <w:vAlign w:val="center"/>
+            <w:hideMark/>
+          </w:tcPr>
+          <w:p>
+            <w:pPr>
+              <w:spacing w:after="0" w:line="240" w:lineRule="auto"/>
+              <w:rPr>
+                <w:rFonts w:ascii="Courier New" w:eastAsia="Times New Roman" w:hAnsi="Courier New" w:cs="Courier New"/>
+                <w:b/>
+                <w:bCs/>
+                <w:sz w:val="24"/>
+                <w:szCs w:val="24"/>
+                <w:lang w:eastAsia="pl-PL"/>
+              </w:rPr>
+            </w:pPr>
+            <w:r>
+              <w:rPr>
+                <w:rFonts w:ascii="Courier New" w:eastAsia="Times New Roman" w:hAnsi="Courier New" w:cs="Courier New"/>
+                <w:b/>
+                <w:bCs/>
+                <w:sz w:val="24"/>
+                <w:szCs w:val="24"/>
+                <w:lang w:eastAsia="pl-PL"/>
+              </w:rPr>
+              <w:t>CCCCHHHHHH HHHHHHHH</w:t>
+            </w:r>
+            <w:r>
+              <w:rPr>
+                <w:rFonts w:ascii="Courier New" w:eastAsia="Times New Roman" w:hAnsi="Courier New" w:cs="Courier New"/>
+                <w:b/>
+                <w:bCs/>
+                <w:color w:val="00B050"/>
+                <w:sz w:val="24"/>
+                <w:szCs w:val="24"/>
+                <w:lang w:eastAsia="pl-PL"/>
+              </w:rPr>
+              <w:t>HH</w:t>
+            </w:r>
+            <w:r>
+              <w:rPr>
+                <w:rFonts w:ascii="Courier New" w:eastAsia="Times New Roman" w:hAnsi="Courier New" w:cs="Courier New"/>
+                <w:b/>
+                <w:bCs/>
+                <w:sz w:val="24"/>
+                <w:szCs w:val="24"/>
+                <w:lang w:eastAsia="pl-PL"/>
+              </w:rPr>
+              <w:t xml:space="preserve"> </w:t>
+            </w:r>
+            <w:r>
+              <w:rPr>
+                <w:rFonts w:ascii="Courier New" w:eastAsia="Times New Roman" w:hAnsi="Courier New" w:cs="Courier New"/>
+                <w:b/>
+                <w:bCs/>
+                <w:color w:val="00B050"/>
+                <w:sz w:val="24"/>
+                <w:szCs w:val="24"/>
+                <w:lang w:eastAsia="pl-PL"/>
+              </w:rPr>
+              <w:t>H</w:t>
+            </w:r>
+            <w:r>
+              <w:rPr>
+                <w:rFonts w:ascii="Courier New" w:eastAsia="Times New Roman" w:hAnsi="Courier New" w:cs="Courier New"/>
+                <w:b/>
+                <w:bCs/>
+                <w:sz w:val="24"/>
+                <w:szCs w:val="24"/>
+                <w:lang w:eastAsia="pl-PL"/>
+              </w:rPr>
+              <w:t>HHHHH</w:t>
+            </w:r>
+            <w:r>
+              <w:rPr>
+                <w:rFonts w:ascii="Courier New" w:eastAsia="Times New Roman" w:hAnsi="Courier New" w:cs="Courier New"/>
+                <w:b/>
+                <w:bCs/>
+                <w:color w:val="00B050"/>
+                <w:sz w:val="24"/>
+                <w:szCs w:val="24"/>
+                <w:lang w:eastAsia="pl-PL"/>
+              </w:rPr>
+              <w:t>C</w:t>
+            </w:r>
+            <w:r>
+              <w:rPr>
+                <w:rFonts w:ascii="Courier New" w:eastAsia="Times New Roman" w:hAnsi="Courier New" w:cs="Courier New"/>
+                <w:b/>
+                <w:bCs/>
+                <w:sz w:val="24"/>
+                <w:szCs w:val="24"/>
+                <w:lang w:eastAsia="pl-PL"/>
+              </w:rPr>
+              <w:t>HHH HHH</w:t>
+            </w:r>
+            <w:r>
+              <w:rPr>
+                <w:rFonts w:ascii="Courier New" w:eastAsia="Times New Roman" w:hAnsi="Courier New" w:cs="Courier New"/>
+                <w:b/>
+                <w:bCs/>
+                <w:color w:val="00B050"/>
+                <w:sz w:val="24"/>
+                <w:szCs w:val="24"/>
+                <w:lang w:eastAsia="pl-PL"/>
+              </w:rPr>
+              <w:t>CCC</w:t>
+            </w:r>
+            <w:r>
+              <w:rPr>
+                <w:rFonts w:ascii="Courier New" w:eastAsia="Times New Roman" w:hAnsi="Courier New" w:cs="Courier New"/>
+                <w:b/>
+                <w:bCs/>
+                <w:sz w:val="24"/>
+                <w:szCs w:val="24"/>
+                <w:lang w:eastAsia="pl-PL"/>
+              </w:rPr>
+              <w:t>C</w:t>
+            </w:r>
+            <w:r>
+              <w:rPr>
+                <w:rFonts w:ascii="Courier New" w:eastAsia="Times New Roman" w:hAnsi="Courier New" w:cs="Courier New"/>
+                <w:b/>
+                <w:bCs/>
+                <w:color w:val="00B050"/>
+                <w:sz w:val="24"/>
+                <w:szCs w:val="24"/>
+                <w:lang w:eastAsia="pl-PL"/>
+              </w:rPr>
+              <w:t>CCC</w:t>
+            </w:r>
+            <w:r>
+              <w:rPr>
+                <w:rFonts w:ascii="Courier New" w:eastAsia="Times New Roman" w:hAnsi="Courier New" w:cs="Courier New"/>
+                <w:b/>
+                <w:bCs/>
+                <w:sz w:val="24"/>
+                <w:szCs w:val="24"/>
+                <w:lang w:eastAsia="pl-PL"/>
+              </w:rPr>
+              <w:t xml:space="preserve"> </w:t>
+            </w:r>
+            <w:r>
+              <w:rPr>
+                <w:rFonts w:ascii="Courier New" w:eastAsia="Times New Roman" w:hAnsi="Courier New" w:cs="Courier New"/>
+                <w:b/>
+                <w:bCs/>
+                <w:color w:val="00B050"/>
+                <w:sz w:val="24"/>
+                <w:szCs w:val="24"/>
+                <w:lang w:eastAsia="pl-PL"/>
+              </w:rPr>
+              <w:t>CCHHHHHHC</w:t>
+            </w:r>
+            <w:r>
+              <w:rPr>
+                <w:rFonts w:ascii="Courier New" w:eastAsia="Times New Roman" w:hAnsi="Courier New" w:cs="Courier New"/>
+                <w:b/>
+                <w:bCs/>
+                <w:sz w:val="24"/>
+                <w:szCs w:val="24"/>
+                <w:lang w:eastAsia="pl-PL"/>
+              </w:rPr>
+              <w:t>C</w:t>
+            </w:r>
+          </w:p>
+        </w:tc>
+        <w:tc>
+          <w:tcPr>
+            <w:tcW w:w="0" w:type="auto"/>
+            <w:vAlign w:val="center"/>
+            <w:hideMark/>
+          </w:tcPr>
+          <w:p>
+            <w:pPr>
+              <w:spacing w:after="0" w:line="240" w:lineRule="auto"/>
+              <w:rPr>
+                <w:rFonts w:ascii="Times New Roman" w:eastAsia="Times New Roman" w:hAnsi="Times New Roman" w:cs="Times New Roman"/>
+                <w:sz w:val="24"/>
+                <w:szCs w:val="24"/>
+                <w:lang w:eastAsia="pl-PL"/>
+              </w:rPr>
+            </w:pPr>
+          </w:p>
+        </w:tc>
+      </w:tr>
+      <w:tr>
+        <w:trPr>
+          <w:tblCellSpacing w:w="15" w:type="dxa"/>
+        </w:trPr>
+        <w:tc>
+          <w:tcPr>
+            <w:tcW w:w="0" w:type="auto"/>
+            <w:vAlign w:val="center"/>
+            <w:hideMark/>
+          </w:tcPr>
+          <w:p>
+            <w:pPr>
+              <w:spacing w:after="0" w:line="240" w:lineRule="auto"/>
+              <w:rPr>
+                <w:rFonts w:ascii="Courier New" w:eastAsia="Times New Roman" w:hAnsi="Courier New" w:cs="Courier New"/>
+                <w:sz w:val="24"/>
+                <w:szCs w:val="24"/>
+                <w:lang w:eastAsia="pl-PL"/>
+              </w:rPr>
+            </w:pPr>
+          </w:p>
+        </w:tc>
+        <w:tc>
+          <w:tcPr>
+            <w:tcW w:w="0" w:type="auto"/>
+            <w:vAlign w:val="center"/>
+            <w:hideMark/>
+          </w:tcPr>
+          <w:p>
+            <w:pPr>
+              <w:spacing w:after="0" w:line="240" w:lineRule="auto"/>
+              <w:rPr>
+                <w:rFonts w:ascii="Courier New" w:eastAsia="Times New Roman" w:hAnsi="Courier New" w:cs="Courier New"/>
+                <w:sz w:val="24"/>
+                <w:szCs w:val="24"/>
+                <w:lang w:eastAsia="pl-PL"/>
+              </w:rPr>
+            </w:pPr>
+          </w:p>
+        </w:tc>
+        <w:tc>
+          <w:tcPr>
+            <w:tcW w:w="0" w:type="auto"/>
+            <w:vAlign w:val="center"/>
+            <w:hideMark/>
+          </w:tcPr>
+          <w:p>
+            <w:pPr>
+              <w:spacing w:after="0" w:line="240" w:lineRule="auto"/>
+              <w:rPr>
+                <w:rFonts w:ascii="Times New Roman" w:eastAsia="Times New Roman" w:hAnsi="Times New Roman" w:cs="Times New Roman"/>
+                <w:sz w:val="24"/>
+                <w:szCs w:val="24"/>
+                <w:lang w:eastAsia="pl-PL"/>
+              </w:rPr>
+            </w:pPr>
+          </w:p>
+        </w:tc>
+      </w:tr>
+      <w:tr>
+        <w:trPr>
+          <w:tblCellSpacing w:w="15" w:type="dxa"/>
+        </w:trPr>
+        <w:tc>
+          <w:tcPr>
+            <w:tcW w:w="0" w:type="auto"/>
+            <w:vAlign w:val="center"/>
+            <w:hideMark/>
+          </w:tcPr>
+          <w:p>
+            <w:pPr>
+              <w:spacing w:after="0" w:line="240" w:lineRule="auto"/>
+              <w:rPr>
+                <w:rFonts w:ascii="Courier New" w:eastAsia="Times New Roman" w:hAnsi="Courier New" w:cs="Courier New"/>
+                <w:sz w:val="24"/>
+                <w:szCs w:val="24"/>
+                <w:lang w:eastAsia="pl-PL"/>
+              </w:rPr>
+            </w:pPr>
+          </w:p>
+        </w:tc>
+        <w:tc>
+          <w:tcPr>
+            <w:tcW w:w="0" w:type="auto"/>
+            <w:vAlign w:val="center"/>
+            <w:hideMark/>
+          </w:tcPr>
+          <w:p>
+            <w:pPr>
+              <w:spacing w:after="0" w:line="240" w:lineRule="auto"/>
+              <w:rPr>
+                <w:rFonts w:ascii="Courier New" w:eastAsia="Times New Roman" w:hAnsi="Courier New" w:cs="Courier New"/>
+                <w:sz w:val="24"/>
+                <w:szCs w:val="24"/>
+                <w:lang w:eastAsia="pl-PL"/>
+              </w:rPr>
+            </w:pPr>
+          </w:p>
+        </w:tc>
+        <w:tc>
+          <w:tcPr>
+            <w:tcW w:w="0" w:type="auto"/>
+            <w:vAlign w:val="center"/>
+            <w:hideMark/>
+          </w:tcPr>
+          <w:p>
+            <w:pPr>
+              <w:spacing w:after="0" w:line="240" w:lineRule="auto"/>
+              <w:rPr>
+                <w:rFonts w:ascii="Times New Roman" w:eastAsia="Times New Roman" w:hAnsi="Times New Roman" w:cs="Times New Roman"/>
+                <w:sz w:val="24"/>
+                <w:szCs w:val="24"/>
+                <w:lang w:eastAsia="pl-PL"/>
+              </w:rPr>
+            </w:pPr>
+          </w:p>
+        </w:tc>
+      </w:tr>
+      <w:tr>
+        <w:trPr>
+          <w:tblCellSpacing w:w="15" w:type="dxa"/>
+        </w:trPr>
+        <w:tc>
+          <w:tcPr>
+            <w:tcW w:w="0" w:type="auto"/>
+            <w:vAlign w:val="center"/>
+            <w:hideMark/>
+          </w:tcPr>
+          <w:p>
+            <w:pPr>
+              <w:spacing w:after="0" w:line="240" w:lineRule="auto"/>
+              <w:rPr>
+                <w:rFonts w:ascii="Courier New" w:eastAsia="Times New Roman" w:hAnsi="Courier New" w:cs="Courier New"/>
+                <w:sz w:val="24"/>
+                <w:szCs w:val="24"/>
+                <w:lang w:eastAsia="pl-PL"/>
+              </w:rPr>
+            </w:pPr>
+            <w:proofErr w:type="spellStart"/>
+            <w:r>
+              <w:rPr>
+                <w:rFonts w:ascii="Courier New" w:eastAsia="Times New Roman" w:hAnsi="Courier New" w:cs="Courier New"/>
+                <w:sz w:val="24"/>
+                <w:szCs w:val="24"/>
+                <w:lang w:eastAsia="pl-PL"/>
+              </w:rPr>
+              <w:t>Seq</w:t>
+            </w:r>
+            <w:proofErr w:type="spellEnd"/>
+            <w:r>
+              <w:rPr>
+                <w:rFonts w:ascii="Courier New" w:eastAsia="Times New Roman" w:hAnsi="Courier New" w:cs="Courier New"/>
+                <w:sz w:val="24"/>
+                <w:szCs w:val="24"/>
+                <w:lang w:eastAsia="pl-PL"/>
+              </w:rPr>
+              <w:t xml:space="preserve">: </w:t>
+            </w:r>
+          </w:p>
+        </w:tc>
+        <w:tc>
+          <w:tcPr>
+            <w:tcW w:w="0" w:type="auto"/>
+            <w:vAlign w:val="center"/>
+            <w:hideMark/>
+          </w:tcPr>
+          <w:p>
+            <w:pPr>
+              <w:spacing w:after="0" w:line="240" w:lineRule="auto"/>
+              <w:rPr>
+                <w:rFonts w:ascii="Courier New" w:eastAsia="Times New Roman" w:hAnsi="Courier New" w:cs="Courier New"/>
+                <w:sz w:val="24"/>
+                <w:szCs w:val="24"/>
+                <w:lang w:eastAsia="pl-PL"/>
+              </w:rPr>
+            </w:pPr>
+            <w:r>
+              <w:rPr>
+                <w:rFonts w:ascii="Courier New" w:eastAsia="Times New Roman" w:hAnsi="Courier New" w:cs="Courier New"/>
+                <w:sz w:val="24"/>
+                <w:szCs w:val="24"/>
+                <w:lang w:eastAsia="pl-PL"/>
+              </w:rPr>
+              <w:t xml:space="preserve">KTEAEMKASE DLKKQGVTVL TALGAILKKK GHHEAELKPL AQSHATKHKI </w:t>
+            </w:r>
+          </w:p>
+        </w:tc>
+        <w:tc>
+          <w:tcPr>
+            <w:tcW w:w="0" w:type="auto"/>
+            <w:vAlign w:val="center"/>
+            <w:hideMark/>
+          </w:tcPr>
+          <w:p>
+            <w:pPr>
+              <w:spacing w:after="0" w:line="240" w:lineRule="auto"/>
+              <w:jc w:val="right"/>
+              <w:rPr>
+                <w:rFonts w:ascii="Times New Roman" w:eastAsia="Times New Roman" w:hAnsi="Times New Roman" w:cs="Times New Roman"/>
+                <w:sz w:val="24"/>
+                <w:szCs w:val="24"/>
+                <w:lang w:eastAsia="pl-PL"/>
+              </w:rPr>
+            </w:pPr>
+          </w:p>
+        </w:tc>
+      </w:tr>
+      <w:tr>
+        <w:trPr>
+          <w:tblCellSpacing w:w="15" w:type="dxa"/>
+        </w:trPr>
+        <w:tc>
+          <w:tcPr>
+            <w:tcW w:w="0" w:type="auto"/>
+            <w:vAlign w:val="center"/>
+            <w:hideMark/>
+          </w:tcPr>
+          <w:p>
+            <w:pPr>
+              <w:spacing w:after="0" w:line="240" w:lineRule="auto"/>
+              <w:rPr>
+                <w:rFonts w:ascii="Courier New" w:eastAsia="Times New Roman" w:hAnsi="Courier New" w:cs="Courier New"/>
+                <w:sz w:val="24"/>
+                <w:szCs w:val="24"/>
+                <w:lang w:eastAsia="pl-PL"/>
+              </w:rPr>
+            </w:pPr>
+            <w:r>
+              <w:rPr>
+                <w:rFonts w:ascii="Courier New" w:eastAsia="Times New Roman" w:hAnsi="Courier New" w:cs="Courier New"/>
+                <w:sz w:val="24"/>
+                <w:szCs w:val="24"/>
+                <w:lang w:eastAsia="pl-PL"/>
+              </w:rPr>
+              <w:t xml:space="preserve">SS: </w:t>
+            </w:r>
+          </w:p>
+        </w:tc>
+        <w:tc>
+          <w:tcPr>
+            <w:tcW w:w="0" w:type="auto"/>
+            <w:vAlign w:val="center"/>
+            <w:hideMark/>
+          </w:tcPr>
+          <w:p>
+            <w:pPr>
+              <w:spacing w:after="0" w:line="240" w:lineRule="auto"/>
+              <w:rPr>
+                <w:rFonts w:ascii="Courier New" w:eastAsia="Times New Roman" w:hAnsi="Courier New" w:cs="Courier New"/>
+                <w:sz w:val="24"/>
+                <w:szCs w:val="24"/>
+                <w:lang w:eastAsia="pl-PL"/>
+              </w:rPr>
+            </w:pPr>
+            <w:proofErr w:type="spellStart"/>
+            <w:r>
+              <w:rPr>
+                <w:rFonts w:ascii="Courier New" w:eastAsia="Times New Roman" w:hAnsi="Courier New" w:cs="Courier New"/>
+                <w:b/>
+                <w:bCs/>
+                <w:sz w:val="24"/>
+                <w:szCs w:val="24"/>
+                <w:lang w:eastAsia="pl-PL"/>
+              </w:rPr>
+              <w:t>c</w:t>
+            </w:r>
+            <w:r>
+              <w:rPr>
+                <w:rFonts w:ascii="Courier New" w:eastAsia="Times New Roman" w:hAnsi="Courier New" w:cs="Courier New"/>
+                <w:b/>
+                <w:bCs/>
+                <w:color w:val="00B050"/>
+                <w:sz w:val="24"/>
+                <w:szCs w:val="24"/>
+                <w:lang w:eastAsia="pl-PL"/>
+              </w:rPr>
+              <w:t>S</w:t>
+            </w:r>
+            <w:r>
+              <w:rPr>
+                <w:rFonts w:ascii="Courier New" w:eastAsia="Times New Roman" w:hAnsi="Courier New" w:cs="Courier New"/>
+                <w:b/>
+                <w:bCs/>
+                <w:color w:val="FF0000"/>
+                <w:sz w:val="24"/>
+                <w:szCs w:val="24"/>
+                <w:lang w:eastAsia="pl-PL"/>
+              </w:rPr>
+              <w:t>HHHHHH</w:t>
+            </w:r>
+            <w:r>
+              <w:rPr>
+                <w:rFonts w:ascii="Courier New" w:eastAsia="Times New Roman" w:hAnsi="Courier New" w:cs="Courier New"/>
+                <w:b/>
+                <w:bCs/>
+                <w:sz w:val="24"/>
+                <w:szCs w:val="24"/>
+                <w:lang w:eastAsia="pl-PL"/>
+              </w:rPr>
+              <w:t>c</w:t>
+            </w:r>
+            <w:r>
+              <w:rPr>
+                <w:rFonts w:ascii="Courier New" w:eastAsia="Times New Roman" w:hAnsi="Courier New" w:cs="Courier New"/>
+                <w:b/>
+                <w:bCs/>
+                <w:color w:val="FF0000"/>
+                <w:sz w:val="24"/>
+                <w:szCs w:val="24"/>
+                <w:lang w:eastAsia="pl-PL"/>
+              </w:rPr>
+              <w:t>H</w:t>
+            </w:r>
+            <w:proofErr w:type="spellEnd"/>
+            <w:r>
+              <w:rPr>
+                <w:rFonts w:ascii="Courier New" w:eastAsia="Times New Roman" w:hAnsi="Courier New" w:cs="Courier New"/>
+                <w:sz w:val="24"/>
+                <w:szCs w:val="24"/>
+                <w:lang w:eastAsia="pl-PL"/>
+              </w:rPr>
+              <w:t xml:space="preserve"> </w:t>
+            </w:r>
+            <w:r>
+              <w:rPr>
+                <w:rFonts w:ascii="Courier New" w:eastAsia="Times New Roman" w:hAnsi="Courier New" w:cs="Courier New"/>
+                <w:b/>
+                <w:bCs/>
+                <w:color w:val="FF0000"/>
+                <w:sz w:val="24"/>
+                <w:szCs w:val="24"/>
+                <w:lang w:eastAsia="pl-PL"/>
+              </w:rPr>
+              <w:t>HHHHHHHHHH</w:t>
+            </w:r>
+            <w:r>
+              <w:rPr>
+                <w:rFonts w:ascii="Courier New" w:eastAsia="Times New Roman" w:hAnsi="Courier New" w:cs="Courier New"/>
+                <w:sz w:val="24"/>
+                <w:szCs w:val="24"/>
+                <w:lang w:eastAsia="pl-PL"/>
+              </w:rPr>
+              <w:t xml:space="preserve"> </w:t>
+            </w:r>
+            <w:r>
+              <w:rPr>
+                <w:rFonts w:ascii="Courier New" w:eastAsia="Times New Roman" w:hAnsi="Courier New" w:cs="Courier New"/>
+                <w:b/>
+                <w:bCs/>
+                <w:color w:val="FF0000"/>
+                <w:sz w:val="24"/>
+                <w:szCs w:val="24"/>
+                <w:lang w:eastAsia="pl-PL"/>
+              </w:rPr>
+              <w:t>HHHHHHHH</w:t>
+            </w:r>
+            <w:r>
+              <w:rPr>
+                <w:rFonts w:ascii="Courier New" w:eastAsia="Times New Roman" w:hAnsi="Courier New" w:cs="Courier New"/>
+                <w:b/>
+                <w:bCs/>
+                <w:color w:val="00B050"/>
+                <w:sz w:val="24"/>
+                <w:szCs w:val="24"/>
+                <w:lang w:eastAsia="pl-PL"/>
+              </w:rPr>
+              <w:t>TT</w:t>
+            </w:r>
+            <w:r>
+              <w:rPr>
+                <w:rFonts w:ascii="Courier New" w:eastAsia="Times New Roman" w:hAnsi="Courier New" w:cs="Courier New"/>
+                <w:sz w:val="24"/>
+                <w:szCs w:val="24"/>
+                <w:lang w:eastAsia="pl-PL"/>
+              </w:rPr>
+              <w:t xml:space="preserve"> </w:t>
+            </w:r>
+            <w:proofErr w:type="spellStart"/>
+            <w:r>
+              <w:rPr>
+                <w:rFonts w:ascii="Courier New" w:eastAsia="Times New Roman" w:hAnsi="Courier New" w:cs="Courier New"/>
+                <w:b/>
+                <w:bCs/>
+                <w:color w:val="00B050"/>
+                <w:sz w:val="24"/>
+                <w:szCs w:val="24"/>
+                <w:lang w:eastAsia="pl-PL"/>
+              </w:rPr>
+              <w:t>T</w:t>
+            </w:r>
+            <w:r>
+              <w:rPr>
+                <w:rFonts w:ascii="Courier New" w:eastAsia="Times New Roman" w:hAnsi="Courier New" w:cs="Courier New"/>
+                <w:b/>
+                <w:bCs/>
+                <w:sz w:val="24"/>
+                <w:szCs w:val="24"/>
+                <w:lang w:eastAsia="pl-PL"/>
+              </w:rPr>
+              <w:t>c</w:t>
+            </w:r>
+            <w:r>
+              <w:rPr>
+                <w:rFonts w:ascii="Courier New" w:eastAsia="Times New Roman" w:hAnsi="Courier New" w:cs="Courier New"/>
+                <w:b/>
+                <w:bCs/>
+                <w:color w:val="00B050"/>
+                <w:sz w:val="24"/>
+                <w:szCs w:val="24"/>
+                <w:lang w:eastAsia="pl-PL"/>
+              </w:rPr>
+              <w:t>c</w:t>
+            </w:r>
+            <w:r>
+              <w:rPr>
+                <w:rFonts w:ascii="Courier New" w:eastAsia="Times New Roman" w:hAnsi="Courier New" w:cs="Courier New"/>
+                <w:b/>
+                <w:bCs/>
+                <w:color w:val="FF0000"/>
+                <w:sz w:val="24"/>
+                <w:szCs w:val="24"/>
+                <w:lang w:eastAsia="pl-PL"/>
+              </w:rPr>
+              <w:t>HHHHHHH</w:t>
+            </w:r>
+            <w:proofErr w:type="spellEnd"/>
+            <w:r>
+              <w:rPr>
+                <w:rFonts w:ascii="Courier New" w:eastAsia="Times New Roman" w:hAnsi="Courier New" w:cs="Courier New"/>
+                <w:sz w:val="24"/>
+                <w:szCs w:val="24"/>
+                <w:lang w:eastAsia="pl-PL"/>
+              </w:rPr>
+              <w:t xml:space="preserve"> </w:t>
+            </w:r>
+            <w:proofErr w:type="spellStart"/>
+            <w:r>
+              <w:rPr>
+                <w:rFonts w:ascii="Courier New" w:eastAsia="Times New Roman" w:hAnsi="Courier New" w:cs="Courier New"/>
+                <w:b/>
+                <w:bCs/>
+                <w:color w:val="FF0000"/>
+                <w:sz w:val="24"/>
+                <w:szCs w:val="24"/>
+                <w:lang w:eastAsia="pl-PL"/>
+              </w:rPr>
+              <w:t>HHHHHH</w:t>
+            </w:r>
+            <w:r>
+              <w:rPr>
+                <w:rFonts w:ascii="Courier New" w:eastAsia="Times New Roman" w:hAnsi="Courier New" w:cs="Courier New"/>
+                <w:b/>
+                <w:bCs/>
+                <w:color w:val="00B050"/>
+                <w:sz w:val="24"/>
+                <w:szCs w:val="24"/>
+                <w:lang w:eastAsia="pl-PL"/>
+              </w:rPr>
+              <w:t>TS</w:t>
+            </w:r>
+            <w:r>
+              <w:rPr>
+                <w:rFonts w:ascii="Courier New" w:eastAsia="Times New Roman" w:hAnsi="Courier New" w:cs="Courier New"/>
+                <w:b/>
+                <w:bCs/>
+                <w:sz w:val="24"/>
+                <w:szCs w:val="24"/>
+                <w:lang w:eastAsia="pl-PL"/>
+              </w:rPr>
+              <w:t>cc</w:t>
+            </w:r>
+            <w:proofErr w:type="spellEnd"/>
+            <w:r>
+              <w:rPr>
+                <w:rFonts w:ascii="Courier New" w:eastAsia="Times New Roman" w:hAnsi="Courier New" w:cs="Courier New"/>
+                <w:sz w:val="24"/>
+                <w:szCs w:val="24"/>
+                <w:lang w:eastAsia="pl-PL"/>
+              </w:rPr>
+              <w:t xml:space="preserve"> </w:t>
+            </w:r>
+          </w:p>
+        </w:tc>
+        <w:tc>
+          <w:tcPr>
+            <w:tcW w:w="0" w:type="auto"/>
+            <w:vAlign w:val="center"/>
+            <w:hideMark/>
+          </w:tcPr>
+          <w:p>
+            <w:pPr>
+              <w:spacing w:after="0" w:line="240" w:lineRule="auto"/>
+              <w:rPr>
+                <w:rFonts w:ascii="Times New Roman" w:eastAsia="Times New Roman" w:hAnsi="Times New Roman" w:cs="Times New Roman"/>
+                <w:sz w:val="24"/>
+                <w:szCs w:val="24"/>
+                <w:lang w:eastAsia="pl-PL"/>
+              </w:rPr>
+            </w:pPr>
+          </w:p>
+        </w:tc>
+      </w:tr>
+      <w:tr>
+        <w:trPr>
+          <w:tblCellSpacing w:w="15" w:type="dxa"/>
+        </w:trPr>
+        <w:tc>
+          <w:tcPr>
+            <w:tcW w:w="0" w:type="auto"/>
+            <w:vAlign w:val="center"/>
+            <w:hideMark/>
+          </w:tcPr>
+          <w:p>
+            <w:pPr>
+              <w:spacing w:after="0" w:line="240" w:lineRule="auto"/>
+              <w:rPr>
+                <w:rFonts w:ascii="Courier New" w:eastAsia="Times New Roman" w:hAnsi="Courier New" w:cs="Courier New"/>
+                <w:sz w:val="24"/>
+                <w:szCs w:val="24"/>
+                <w:lang w:eastAsia="pl-PL"/>
+              </w:rPr>
+            </w:pPr>
+            <w:r>
+              <w:rPr>
+                <w:rFonts w:ascii="Courier New" w:eastAsia="Times New Roman" w:hAnsi="Courier New" w:cs="Courier New"/>
+                <w:sz w:val="24"/>
+                <w:szCs w:val="24"/>
+                <w:lang w:eastAsia="pl-PL"/>
+              </w:rPr>
+              <w:t xml:space="preserve">PSI: </w:t>
+            </w:r>
+          </w:p>
+        </w:tc>
+        <w:tc>
+          <w:tcPr>
+            <w:tcW w:w="0" w:type="auto"/>
+            <w:vAlign w:val="center"/>
+            <w:hideMark/>
+          </w:tcPr>
+          <w:p>
+            <w:pPr>
+              <w:spacing w:after="0" w:line="240" w:lineRule="auto"/>
+              <w:rPr>
+                <w:rFonts w:ascii="Courier New" w:eastAsia="Times New Roman" w:hAnsi="Courier New" w:cs="Courier New"/>
+                <w:b/>
+                <w:bCs/>
+                <w:sz w:val="24"/>
+                <w:szCs w:val="24"/>
+                <w:lang w:eastAsia="pl-PL"/>
+              </w:rPr>
+            </w:pPr>
+            <w:r>
+              <w:rPr>
+                <w:rFonts w:ascii="Courier New" w:eastAsia="Times New Roman" w:hAnsi="Courier New" w:cs="Courier New"/>
+                <w:b/>
+                <w:bCs/>
+                <w:sz w:val="24"/>
+                <w:szCs w:val="24"/>
+                <w:lang w:eastAsia="pl-PL"/>
+              </w:rPr>
+              <w:t>C</w:t>
+            </w:r>
+            <w:r>
+              <w:rPr>
+                <w:rFonts w:ascii="Courier New" w:eastAsia="Times New Roman" w:hAnsi="Courier New" w:cs="Courier New"/>
+                <w:b/>
+                <w:bCs/>
+                <w:color w:val="00B050"/>
+                <w:sz w:val="24"/>
+                <w:szCs w:val="24"/>
+                <w:lang w:eastAsia="pl-PL"/>
+              </w:rPr>
+              <w:t>C</w:t>
+            </w:r>
+            <w:r>
+              <w:rPr>
+                <w:rFonts w:ascii="Courier New" w:eastAsia="Times New Roman" w:hAnsi="Courier New" w:cs="Courier New"/>
+                <w:b/>
+                <w:bCs/>
+                <w:sz w:val="24"/>
+                <w:szCs w:val="24"/>
+                <w:lang w:eastAsia="pl-PL"/>
+              </w:rPr>
+              <w:t>HHHHHHCH HHHHHHHHHH HHHHHHHH</w:t>
+            </w:r>
+            <w:r>
+              <w:rPr>
+                <w:rFonts w:ascii="Courier New" w:eastAsia="Times New Roman" w:hAnsi="Courier New" w:cs="Courier New"/>
+                <w:b/>
+                <w:bCs/>
+                <w:color w:val="00B050"/>
+                <w:sz w:val="24"/>
+                <w:szCs w:val="24"/>
+                <w:lang w:eastAsia="pl-PL"/>
+              </w:rPr>
+              <w:t>CC</w:t>
+            </w:r>
+            <w:r>
+              <w:rPr>
+                <w:rFonts w:ascii="Courier New" w:eastAsia="Times New Roman" w:hAnsi="Courier New" w:cs="Courier New"/>
+                <w:b/>
+                <w:bCs/>
+                <w:sz w:val="24"/>
+                <w:szCs w:val="24"/>
+                <w:lang w:eastAsia="pl-PL"/>
+              </w:rPr>
+              <w:t xml:space="preserve"> </w:t>
+            </w:r>
+            <w:r>
+              <w:rPr>
+                <w:rFonts w:ascii="Courier New" w:eastAsia="Times New Roman" w:hAnsi="Courier New" w:cs="Courier New"/>
+                <w:b/>
+                <w:bCs/>
+                <w:color w:val="00B050"/>
+                <w:sz w:val="24"/>
+                <w:szCs w:val="24"/>
+                <w:lang w:eastAsia="pl-PL"/>
+              </w:rPr>
+              <w:t>C</w:t>
+            </w:r>
+            <w:r>
+              <w:rPr>
+                <w:rFonts w:ascii="Courier New" w:eastAsia="Times New Roman" w:hAnsi="Courier New" w:cs="Courier New"/>
+                <w:b/>
+                <w:bCs/>
+                <w:sz w:val="24"/>
+                <w:szCs w:val="24"/>
+                <w:lang w:eastAsia="pl-PL"/>
+              </w:rPr>
+              <w:t>C</w:t>
+            </w:r>
+            <w:r>
+              <w:rPr>
+                <w:rFonts w:ascii="Courier New" w:eastAsia="Times New Roman" w:hAnsi="Courier New" w:cs="Courier New"/>
+                <w:b/>
+                <w:bCs/>
+                <w:color w:val="00B050"/>
+                <w:sz w:val="24"/>
+                <w:szCs w:val="24"/>
+                <w:lang w:eastAsia="pl-PL"/>
+              </w:rPr>
+              <w:t>H</w:t>
+            </w:r>
+            <w:r>
+              <w:rPr>
+                <w:rFonts w:ascii="Courier New" w:eastAsia="Times New Roman" w:hAnsi="Courier New" w:cs="Courier New"/>
+                <w:b/>
+                <w:bCs/>
+                <w:sz w:val="24"/>
+                <w:szCs w:val="24"/>
+                <w:lang w:eastAsia="pl-PL"/>
+              </w:rPr>
+              <w:t>HHHHHHH HHHHHH</w:t>
+            </w:r>
+            <w:r>
+              <w:rPr>
+                <w:rFonts w:ascii="Courier New" w:eastAsia="Times New Roman" w:hAnsi="Courier New" w:cs="Courier New"/>
+                <w:b/>
+                <w:bCs/>
+                <w:color w:val="00B050"/>
+                <w:sz w:val="24"/>
+                <w:szCs w:val="24"/>
+                <w:lang w:eastAsia="pl-PL"/>
+              </w:rPr>
+              <w:t>HC</w:t>
+            </w:r>
+            <w:r>
+              <w:rPr>
+                <w:rFonts w:ascii="Courier New" w:eastAsia="Times New Roman" w:hAnsi="Courier New" w:cs="Courier New"/>
+                <w:b/>
+                <w:bCs/>
+                <w:sz w:val="24"/>
+                <w:szCs w:val="24"/>
+                <w:lang w:eastAsia="pl-PL"/>
+              </w:rPr>
+              <w:t>CC</w:t>
+            </w:r>
+          </w:p>
+        </w:tc>
+        <w:tc>
+          <w:tcPr>
+            <w:tcW w:w="0" w:type="auto"/>
+            <w:vAlign w:val="center"/>
+            <w:hideMark/>
+          </w:tcPr>
+          <w:p>
+            <w:pPr>
+              <w:spacing w:after="0" w:line="240" w:lineRule="auto"/>
+              <w:rPr>
+                <w:rFonts w:ascii="Times New Roman" w:eastAsia="Times New Roman" w:hAnsi="Times New Roman" w:cs="Times New Roman"/>
+                <w:sz w:val="24"/>
+                <w:szCs w:val="24"/>
+                <w:lang w:eastAsia="pl-PL"/>
+              </w:rPr>
+            </w:pPr>
+          </w:p>
+        </w:tc>
+      </w:tr>
+      <w:tr>
+        <w:trPr>
+          <w:tblCellSpacing w:w="15" w:type="dxa"/>
+        </w:trPr>
+        <w:tc>
+          <w:tcPr>
+            <w:tcW w:w="0" w:type="auto"/>
+            <w:vAlign w:val="center"/>
+            <w:hideMark/>
+          </w:tcPr>
+          <w:p>
+            <w:pPr>
+              <w:spacing w:after="0" w:line="240" w:lineRule="auto"/>
+              <w:rPr>
+                <w:rFonts w:ascii="Courier New" w:eastAsia="Times New Roman" w:hAnsi="Courier New" w:cs="Courier New"/>
+                <w:sz w:val="24"/>
+                <w:szCs w:val="24"/>
+                <w:lang w:eastAsia="pl-PL"/>
+              </w:rPr>
+            </w:pPr>
+          </w:p>
+        </w:tc>
+        <w:tc>
+          <w:tcPr>
+            <w:tcW w:w="0" w:type="auto"/>
+            <w:vAlign w:val="center"/>
+            <w:hideMark/>
+          </w:tcPr>
+          <w:p>
+            <w:pPr>
+              <w:spacing w:after="0" w:line="240" w:lineRule="auto"/>
+              <w:rPr>
+                <w:rFonts w:ascii="Courier New" w:eastAsia="Times New Roman" w:hAnsi="Courier New" w:cs="Courier New"/>
+                <w:sz w:val="24"/>
+                <w:szCs w:val="24"/>
+                <w:lang w:eastAsia="pl-PL"/>
+              </w:rPr>
+            </w:pPr>
+          </w:p>
+        </w:tc>
+        <w:tc>
+          <w:tcPr>
+            <w:tcW w:w="0" w:type="auto"/>
+            <w:vAlign w:val="center"/>
+            <w:hideMark/>
+          </w:tcPr>
+          <w:p>
+            <w:pPr>
+              <w:spacing w:after="0" w:line="240" w:lineRule="auto"/>
+              <w:rPr>
+                <w:rFonts w:ascii="Times New Roman" w:eastAsia="Times New Roman" w:hAnsi="Times New Roman" w:cs="Times New Roman"/>
+                <w:sz w:val="24"/>
+                <w:szCs w:val="24"/>
+                <w:lang w:eastAsia="pl-PL"/>
+              </w:rPr>
+            </w:pPr>
+          </w:p>
+        </w:tc>
+      </w:tr>
+      <w:tr>
+        <w:trPr>
+          <w:tblCellSpacing w:w="15" w:type="dxa"/>
+        </w:trPr>
+        <w:tc>
+          <w:tcPr>
+            <w:tcW w:w="0" w:type="auto"/>
+            <w:vAlign w:val="center"/>
+            <w:hideMark/>
+          </w:tcPr>
+          <w:p>
+            <w:pPr>
+              <w:spacing w:after="0" w:line="240" w:lineRule="auto"/>
+              <w:rPr>
+                <w:rFonts w:ascii="Courier New" w:eastAsia="Times New Roman" w:hAnsi="Courier New" w:cs="Courier New"/>
+                <w:sz w:val="24"/>
+                <w:szCs w:val="24"/>
+                <w:lang w:eastAsia="pl-PL"/>
+              </w:rPr>
+            </w:pPr>
+          </w:p>
+        </w:tc>
+        <w:tc>
+          <w:tcPr>
+            <w:tcW w:w="0" w:type="auto"/>
+            <w:vAlign w:val="center"/>
+            <w:hideMark/>
+          </w:tcPr>
+          <w:p>
+            <w:pPr>
+              <w:spacing w:after="0" w:line="240" w:lineRule="auto"/>
+              <w:rPr>
+                <w:rFonts w:ascii="Courier New" w:eastAsia="Times New Roman" w:hAnsi="Courier New" w:cs="Courier New"/>
+                <w:sz w:val="24"/>
+                <w:szCs w:val="24"/>
+                <w:lang w:eastAsia="pl-PL"/>
+              </w:rPr>
+            </w:pPr>
+          </w:p>
+        </w:tc>
+        <w:tc>
+          <w:tcPr>
+            <w:tcW w:w="0" w:type="auto"/>
+            <w:vAlign w:val="center"/>
+            <w:hideMark/>
+          </w:tcPr>
+          <w:p>
+            <w:pPr>
+              <w:spacing w:after="0" w:line="240" w:lineRule="auto"/>
+              <w:rPr>
+                <w:rFonts w:ascii="Times New Roman" w:eastAsia="Times New Roman" w:hAnsi="Times New Roman" w:cs="Times New Roman"/>
+                <w:sz w:val="24"/>
+                <w:szCs w:val="24"/>
+                <w:lang w:eastAsia="pl-PL"/>
+              </w:rPr>
+            </w:pPr>
+          </w:p>
+        </w:tc>
+      </w:tr>
+      <w:tr>
+        <w:trPr>
+          <w:tblCellSpacing w:w="15" w:type="dxa"/>
+        </w:trPr>
+        <w:tc>
+          <w:tcPr>
+            <w:tcW w:w="0" w:type="auto"/>
+            <w:vAlign w:val="center"/>
+            <w:hideMark/>
+          </w:tcPr>
+          <w:p>
+            <w:pPr>
+              <w:spacing w:after="0" w:line="240" w:lineRule="auto"/>
+              <w:rPr>
+                <w:rFonts w:ascii="Courier New" w:eastAsia="Times New Roman" w:hAnsi="Courier New" w:cs="Courier New"/>
+                <w:sz w:val="24"/>
+                <w:szCs w:val="24"/>
+                <w:lang w:eastAsia="pl-PL"/>
+              </w:rPr>
+            </w:pPr>
+            <w:proofErr w:type="spellStart"/>
+            <w:r>
+              <w:rPr>
+                <w:rFonts w:ascii="Courier New" w:eastAsia="Times New Roman" w:hAnsi="Courier New" w:cs="Courier New"/>
+                <w:sz w:val="24"/>
+                <w:szCs w:val="24"/>
+                <w:lang w:eastAsia="pl-PL"/>
+              </w:rPr>
+              <w:t>Seq</w:t>
+            </w:r>
+            <w:proofErr w:type="spellEnd"/>
+            <w:r>
+              <w:rPr>
+                <w:rFonts w:ascii="Courier New" w:eastAsia="Times New Roman" w:hAnsi="Courier New" w:cs="Courier New"/>
+                <w:sz w:val="24"/>
+                <w:szCs w:val="24"/>
+                <w:lang w:eastAsia="pl-PL"/>
+              </w:rPr>
+              <w:t xml:space="preserve">: </w:t>
+            </w:r>
+          </w:p>
+        </w:tc>
+        <w:tc>
+          <w:tcPr>
+            <w:tcW w:w="0" w:type="auto"/>
+            <w:vAlign w:val="center"/>
+            <w:hideMark/>
+          </w:tcPr>
+          <w:p>
+            <w:pPr>
+              <w:spacing w:after="0" w:line="240" w:lineRule="auto"/>
+              <w:rPr>
+                <w:rFonts w:ascii="Courier New" w:eastAsia="Times New Roman" w:hAnsi="Courier New" w:cs="Courier New"/>
+                <w:sz w:val="24"/>
+                <w:szCs w:val="24"/>
+                <w:lang w:eastAsia="pl-PL"/>
+              </w:rPr>
+            </w:pPr>
+            <w:r>
+              <w:rPr>
+                <w:rFonts w:ascii="Courier New" w:eastAsia="Times New Roman" w:hAnsi="Courier New" w:cs="Courier New"/>
+                <w:sz w:val="24"/>
+                <w:szCs w:val="24"/>
+                <w:lang w:eastAsia="pl-PL"/>
+              </w:rPr>
+              <w:t xml:space="preserve">PIKYLEFISE AIIHVLHSRH PGDFGADAQG AMNKALELFR KDIAAKYKEL </w:t>
+            </w:r>
+          </w:p>
+        </w:tc>
+        <w:tc>
+          <w:tcPr>
+            <w:tcW w:w="0" w:type="auto"/>
+            <w:vAlign w:val="center"/>
+            <w:hideMark/>
+          </w:tcPr>
+          <w:p>
+            <w:pPr>
+              <w:spacing w:after="0" w:line="240" w:lineRule="auto"/>
+              <w:jc w:val="right"/>
+              <w:rPr>
+                <w:rFonts w:ascii="Times New Roman" w:eastAsia="Times New Roman" w:hAnsi="Times New Roman" w:cs="Times New Roman"/>
+                <w:sz w:val="24"/>
+                <w:szCs w:val="24"/>
+                <w:lang w:eastAsia="pl-PL"/>
+              </w:rPr>
+            </w:pPr>
+          </w:p>
+        </w:tc>
+      </w:tr>
+      <w:tr>
+        <w:trPr>
+          <w:tblCellSpacing w:w="15" w:type="dxa"/>
+        </w:trPr>
+        <w:tc>
+          <w:tcPr>
+            <w:tcW w:w="0" w:type="auto"/>
+            <w:vAlign w:val="center"/>
+            <w:hideMark/>
+          </w:tcPr>
+          <w:p>
+            <w:pPr>
+              <w:spacing w:after="0" w:line="240" w:lineRule="auto"/>
+              <w:rPr>
+                <w:rFonts w:ascii="Courier New" w:eastAsia="Times New Roman" w:hAnsi="Courier New" w:cs="Courier New"/>
+                <w:sz w:val="24"/>
+                <w:szCs w:val="24"/>
+                <w:lang w:eastAsia="pl-PL"/>
+              </w:rPr>
+            </w:pPr>
+            <w:r>
+              <w:rPr>
+                <w:rFonts w:ascii="Courier New" w:eastAsia="Times New Roman" w:hAnsi="Courier New" w:cs="Courier New"/>
+                <w:sz w:val="24"/>
+                <w:szCs w:val="24"/>
+                <w:lang w:eastAsia="pl-PL"/>
+              </w:rPr>
+              <w:t xml:space="preserve">SS: </w:t>
+            </w:r>
+          </w:p>
+        </w:tc>
+        <w:tc>
+          <w:tcPr>
+            <w:tcW w:w="0" w:type="auto"/>
+            <w:vAlign w:val="center"/>
+            <w:hideMark/>
+          </w:tcPr>
+          <w:p>
+            <w:pPr>
+              <w:spacing w:after="0" w:line="240" w:lineRule="auto"/>
+              <w:rPr>
+                <w:rFonts w:ascii="Courier New" w:eastAsia="Times New Roman" w:hAnsi="Courier New" w:cs="Courier New"/>
+                <w:sz w:val="24"/>
+                <w:szCs w:val="24"/>
+                <w:lang w:eastAsia="pl-PL"/>
+              </w:rPr>
+            </w:pPr>
+            <w:proofErr w:type="spellStart"/>
+            <w:r>
+              <w:rPr>
+                <w:rFonts w:ascii="Courier New" w:eastAsia="Times New Roman" w:hAnsi="Courier New" w:cs="Courier New"/>
+                <w:b/>
+                <w:bCs/>
+                <w:sz w:val="24"/>
+                <w:szCs w:val="24"/>
+                <w:lang w:eastAsia="pl-PL"/>
+              </w:rPr>
+              <w:t>c</w:t>
+            </w:r>
+            <w:r>
+              <w:rPr>
+                <w:rFonts w:ascii="Courier New" w:eastAsia="Times New Roman" w:hAnsi="Courier New" w:cs="Courier New"/>
+                <w:b/>
+                <w:bCs/>
+                <w:color w:val="FF0000"/>
+                <w:sz w:val="24"/>
+                <w:szCs w:val="24"/>
+                <w:lang w:eastAsia="pl-PL"/>
+              </w:rPr>
+              <w:t>HHHHHHHHH</w:t>
+            </w:r>
+            <w:proofErr w:type="spellEnd"/>
+            <w:r>
+              <w:rPr>
+                <w:rFonts w:ascii="Courier New" w:eastAsia="Times New Roman" w:hAnsi="Courier New" w:cs="Courier New"/>
+                <w:sz w:val="24"/>
+                <w:szCs w:val="24"/>
+                <w:lang w:eastAsia="pl-PL"/>
+              </w:rPr>
+              <w:t xml:space="preserve"> </w:t>
+            </w:r>
+            <w:proofErr w:type="spellStart"/>
+            <w:r>
+              <w:rPr>
+                <w:rFonts w:ascii="Courier New" w:eastAsia="Times New Roman" w:hAnsi="Courier New" w:cs="Courier New"/>
+                <w:b/>
+                <w:bCs/>
+                <w:color w:val="FF0000"/>
+                <w:sz w:val="24"/>
+                <w:szCs w:val="24"/>
+                <w:lang w:eastAsia="pl-PL"/>
+              </w:rPr>
+              <w:t>HHHHHHHHH</w:t>
+            </w:r>
+            <w:r>
+              <w:rPr>
+                <w:rFonts w:ascii="Courier New" w:eastAsia="Times New Roman" w:hAnsi="Courier New" w:cs="Courier New"/>
+                <w:b/>
+                <w:bCs/>
+                <w:sz w:val="24"/>
+                <w:szCs w:val="24"/>
+                <w:lang w:eastAsia="pl-PL"/>
+              </w:rPr>
+              <w:t>c</w:t>
+            </w:r>
+            <w:proofErr w:type="spellEnd"/>
+            <w:r>
+              <w:rPr>
+                <w:rFonts w:ascii="Courier New" w:eastAsia="Times New Roman" w:hAnsi="Courier New" w:cs="Courier New"/>
+                <w:sz w:val="24"/>
+                <w:szCs w:val="24"/>
+                <w:lang w:eastAsia="pl-PL"/>
+              </w:rPr>
+              <w:t xml:space="preserve"> </w:t>
+            </w:r>
+            <w:proofErr w:type="spellStart"/>
+            <w:r>
+              <w:rPr>
+                <w:rFonts w:ascii="Courier New" w:eastAsia="Times New Roman" w:hAnsi="Courier New" w:cs="Courier New"/>
+                <w:b/>
+                <w:bCs/>
+                <w:color w:val="00B050"/>
+                <w:sz w:val="24"/>
+                <w:szCs w:val="24"/>
+                <w:lang w:eastAsia="pl-PL"/>
+              </w:rPr>
+              <w:t>GGG</w:t>
+            </w:r>
+            <w:r>
+              <w:rPr>
+                <w:rFonts w:ascii="Courier New" w:eastAsia="Times New Roman" w:hAnsi="Courier New" w:cs="Courier New"/>
+                <w:b/>
+                <w:bCs/>
+                <w:sz w:val="24"/>
+                <w:szCs w:val="24"/>
+                <w:lang w:eastAsia="pl-PL"/>
+              </w:rPr>
+              <w:t>c</w:t>
+            </w:r>
+            <w:r>
+              <w:rPr>
+                <w:rFonts w:ascii="Courier New" w:eastAsia="Times New Roman" w:hAnsi="Courier New" w:cs="Courier New"/>
+                <w:b/>
+                <w:bCs/>
+                <w:color w:val="00B050"/>
+                <w:sz w:val="24"/>
+                <w:szCs w:val="24"/>
+                <w:lang w:eastAsia="pl-PL"/>
+              </w:rPr>
+              <w:t>S</w:t>
+            </w:r>
+            <w:r>
+              <w:rPr>
+                <w:rFonts w:ascii="Courier New" w:eastAsia="Times New Roman" w:hAnsi="Courier New" w:cs="Courier New"/>
+                <w:b/>
+                <w:bCs/>
+                <w:color w:val="FF0000"/>
+                <w:sz w:val="24"/>
+                <w:szCs w:val="24"/>
+                <w:lang w:eastAsia="pl-PL"/>
+              </w:rPr>
+              <w:t>HHHHH</w:t>
+            </w:r>
+            <w:proofErr w:type="spellEnd"/>
+            <w:r>
+              <w:rPr>
+                <w:rFonts w:ascii="Courier New" w:eastAsia="Times New Roman" w:hAnsi="Courier New" w:cs="Courier New"/>
+                <w:sz w:val="24"/>
+                <w:szCs w:val="24"/>
+                <w:lang w:eastAsia="pl-PL"/>
+              </w:rPr>
+              <w:t xml:space="preserve"> </w:t>
+            </w:r>
+            <w:r>
+              <w:rPr>
+                <w:rFonts w:ascii="Courier New" w:eastAsia="Times New Roman" w:hAnsi="Courier New" w:cs="Courier New"/>
+                <w:b/>
+                <w:bCs/>
+                <w:color w:val="FF0000"/>
+                <w:sz w:val="24"/>
+                <w:szCs w:val="24"/>
+                <w:lang w:eastAsia="pl-PL"/>
+              </w:rPr>
+              <w:t>HHHHHHHHHH</w:t>
+            </w:r>
+            <w:r>
+              <w:rPr>
+                <w:rFonts w:ascii="Courier New" w:eastAsia="Times New Roman" w:hAnsi="Courier New" w:cs="Courier New"/>
+                <w:sz w:val="24"/>
+                <w:szCs w:val="24"/>
+                <w:lang w:eastAsia="pl-PL"/>
+              </w:rPr>
+              <w:t xml:space="preserve"> </w:t>
+            </w:r>
+            <w:proofErr w:type="spellStart"/>
+            <w:r>
+              <w:rPr>
+                <w:rFonts w:ascii="Courier New" w:eastAsia="Times New Roman" w:hAnsi="Courier New" w:cs="Courier New"/>
+                <w:b/>
+                <w:bCs/>
+                <w:color w:val="FF0000"/>
+                <w:sz w:val="24"/>
+                <w:szCs w:val="24"/>
+                <w:lang w:eastAsia="pl-PL"/>
+              </w:rPr>
+              <w:t>HHHHHHHHH</w:t>
+            </w:r>
+            <w:r>
+              <w:rPr>
+                <w:rFonts w:ascii="Courier New" w:eastAsia="Times New Roman" w:hAnsi="Courier New" w:cs="Courier New"/>
+                <w:b/>
+                <w:bCs/>
+                <w:color w:val="00B050"/>
+                <w:sz w:val="24"/>
+                <w:szCs w:val="24"/>
+                <w:lang w:eastAsia="pl-PL"/>
+              </w:rPr>
+              <w:t>H</w:t>
+            </w:r>
+            <w:proofErr w:type="spellEnd"/>
+            <w:r>
+              <w:rPr>
+                <w:rFonts w:ascii="Courier New" w:eastAsia="Times New Roman" w:hAnsi="Courier New" w:cs="Courier New"/>
+                <w:sz w:val="24"/>
+                <w:szCs w:val="24"/>
+                <w:lang w:eastAsia="pl-PL"/>
+              </w:rPr>
+              <w:t xml:space="preserve"> </w:t>
+            </w:r>
+          </w:p>
+        </w:tc>
+        <w:tc>
+          <w:tcPr>
+            <w:tcW w:w="0" w:type="auto"/>
+            <w:vAlign w:val="center"/>
+            <w:hideMark/>
+          </w:tcPr>
+          <w:p>
+            <w:pPr>
+              <w:spacing w:after="0" w:line="240" w:lineRule="auto"/>
+              <w:rPr>
+                <w:rFonts w:ascii="Times New Roman" w:eastAsia="Times New Roman" w:hAnsi="Times New Roman" w:cs="Times New Roman"/>
+                <w:sz w:val="24"/>
+                <w:szCs w:val="24"/>
+                <w:lang w:eastAsia="pl-PL"/>
+              </w:rPr>
+            </w:pPr>
+          </w:p>
+        </w:tc>
+      </w:tr>
+      <w:tr>
+        <w:trPr>
+          <w:tblCellSpacing w:w="15" w:type="dxa"/>
+        </w:trPr>
+        <w:tc>
+          <w:tcPr>
+            <w:tcW w:w="0" w:type="auto"/>
+            <w:vAlign w:val="center"/>
+            <w:hideMark/>
+          </w:tcPr>
+          <w:p>
+            <w:pPr>
+              <w:spacing w:after="0" w:line="240" w:lineRule="auto"/>
+              <w:rPr>
+                <w:rFonts w:ascii="Courier New" w:eastAsia="Times New Roman" w:hAnsi="Courier New" w:cs="Courier New"/>
+                <w:sz w:val="24"/>
+                <w:szCs w:val="24"/>
+                <w:lang w:eastAsia="pl-PL"/>
+              </w:rPr>
+            </w:pPr>
+            <w:r>
+              <w:rPr>
+                <w:rFonts w:ascii="Courier New" w:eastAsia="Times New Roman" w:hAnsi="Courier New" w:cs="Courier New"/>
+                <w:sz w:val="24"/>
+                <w:szCs w:val="24"/>
+                <w:lang w:eastAsia="pl-PL"/>
+              </w:rPr>
+              <w:t xml:space="preserve">PSI: </w:t>
+            </w:r>
+          </w:p>
+        </w:tc>
+        <w:tc>
+          <w:tcPr>
+            <w:tcW w:w="0" w:type="auto"/>
+            <w:vAlign w:val="center"/>
+            <w:hideMark/>
+          </w:tcPr>
+          <w:p>
+            <w:pPr>
+              <w:spacing w:after="0" w:line="240" w:lineRule="auto"/>
+              <w:rPr>
+                <w:rFonts w:ascii="Courier New" w:eastAsia="Times New Roman" w:hAnsi="Courier New" w:cs="Courier New"/>
+                <w:b/>
+                <w:bCs/>
+                <w:sz w:val="24"/>
+                <w:szCs w:val="24"/>
+                <w:lang w:eastAsia="pl-PL"/>
+              </w:rPr>
+            </w:pPr>
+            <w:r>
+              <w:rPr>
+                <w:rFonts w:ascii="Courier New" w:eastAsia="Times New Roman" w:hAnsi="Courier New" w:cs="Courier New"/>
+                <w:b/>
+                <w:bCs/>
+                <w:sz w:val="24"/>
+                <w:szCs w:val="24"/>
+                <w:lang w:eastAsia="pl-PL"/>
+              </w:rPr>
+              <w:t xml:space="preserve">CHHHHHHHHH HHHHHHHHHC </w:t>
+            </w:r>
+            <w:r>
+              <w:rPr>
+                <w:rFonts w:ascii="Courier New" w:eastAsia="Times New Roman" w:hAnsi="Courier New" w:cs="Courier New"/>
+                <w:b/>
+                <w:bCs/>
+                <w:color w:val="00B050"/>
+                <w:sz w:val="24"/>
+                <w:szCs w:val="24"/>
+                <w:lang w:eastAsia="pl-PL"/>
+              </w:rPr>
+              <w:t>CHH</w:t>
+            </w:r>
+            <w:r>
+              <w:rPr>
+                <w:rFonts w:ascii="Courier New" w:eastAsia="Times New Roman" w:hAnsi="Courier New" w:cs="Courier New"/>
+                <w:b/>
+                <w:bCs/>
+                <w:sz w:val="24"/>
+                <w:szCs w:val="24"/>
+                <w:lang w:eastAsia="pl-PL"/>
+              </w:rPr>
+              <w:t>C</w:t>
+            </w:r>
+            <w:r>
+              <w:rPr>
+                <w:rFonts w:ascii="Courier New" w:eastAsia="Times New Roman" w:hAnsi="Courier New" w:cs="Courier New"/>
+                <w:b/>
+                <w:bCs/>
+                <w:color w:val="00B050"/>
+                <w:sz w:val="24"/>
+                <w:szCs w:val="24"/>
+                <w:lang w:eastAsia="pl-PL"/>
+              </w:rPr>
+              <w:t>C</w:t>
+            </w:r>
+            <w:r>
+              <w:rPr>
+                <w:rFonts w:ascii="Courier New" w:eastAsia="Times New Roman" w:hAnsi="Courier New" w:cs="Courier New"/>
+                <w:b/>
+                <w:bCs/>
+                <w:sz w:val="24"/>
+                <w:szCs w:val="24"/>
+                <w:lang w:eastAsia="pl-PL"/>
+              </w:rPr>
+              <w:t>HHHHH HHHHHHHHHH HHHHHHHHH</w:t>
+            </w:r>
+            <w:r>
+              <w:rPr>
+                <w:rFonts w:ascii="Courier New" w:eastAsia="Times New Roman" w:hAnsi="Courier New" w:cs="Courier New"/>
+                <w:b/>
+                <w:bCs/>
+                <w:color w:val="00B050"/>
+                <w:sz w:val="24"/>
+                <w:szCs w:val="24"/>
+                <w:lang w:eastAsia="pl-PL"/>
+              </w:rPr>
+              <w:t>C</w:t>
+            </w:r>
+            <w:r>
+              <w:rPr>
+                <w:rFonts w:ascii="Courier New" w:eastAsia="Times New Roman" w:hAnsi="Courier New" w:cs="Courier New"/>
+                <w:b/>
+                <w:bCs/>
+                <w:sz w:val="24"/>
+                <w:szCs w:val="24"/>
+                <w:lang w:eastAsia="pl-PL"/>
+              </w:rPr>
+              <w:t xml:space="preserve"> </w:t>
+            </w:r>
+          </w:p>
+        </w:tc>
+        <w:tc>
+          <w:tcPr>
+            <w:tcW w:w="0" w:type="auto"/>
+            <w:vAlign w:val="center"/>
+            <w:hideMark/>
+          </w:tcPr>
+          <w:p>
+            <w:pPr>
+              <w:spacing w:after="0" w:line="240" w:lineRule="auto"/>
+              <w:rPr>
+                <w:rFonts w:ascii="Times New Roman" w:eastAsia="Times New Roman" w:hAnsi="Times New Roman" w:cs="Times New Roman"/>
+                <w:sz w:val="24"/>
+                <w:szCs w:val="24"/>
+                <w:lang w:eastAsia="pl-PL"/>
+              </w:rPr>
+            </w:pPr>
+          </w:p>
+        </w:tc>
+      </w:tr>
+      <w:tr>
+        <w:trPr>
+          <w:tblCellSpacing w:w="15" w:type="dxa"/>
+        </w:trPr>
+        <w:tc>
+          <w:tcPr>
+            <w:tcW w:w="0" w:type="auto"/>
+            <w:vAlign w:val="center"/>
+            <w:hideMark/>
+          </w:tcPr>
+          <w:p>
+            <w:pPr>
+              <w:spacing w:after="0" w:line="240" w:lineRule="auto"/>
+              <w:rPr>
+                <w:rFonts w:ascii="Courier New" w:eastAsia="Times New Roman" w:hAnsi="Courier New" w:cs="Courier New"/>
+                <w:sz w:val="24"/>
+                <w:szCs w:val="24"/>
+                <w:lang w:eastAsia="pl-PL"/>
+              </w:rPr>
+            </w:pPr>
+          </w:p>
+        </w:tc>
+        <w:tc>
+          <w:tcPr>
+            <w:tcW w:w="0" w:type="auto"/>
+            <w:vAlign w:val="center"/>
+            <w:hideMark/>
+          </w:tcPr>
+          <w:p>
+            <w:pPr>
+              <w:spacing w:after="0" w:line="240" w:lineRule="auto"/>
+              <w:rPr>
+                <w:rFonts w:ascii="Courier New" w:eastAsia="Times New Roman" w:hAnsi="Courier New" w:cs="Courier New"/>
+                <w:sz w:val="24"/>
+                <w:szCs w:val="24"/>
+                <w:lang w:eastAsia="pl-PL"/>
+              </w:rPr>
+            </w:pPr>
+          </w:p>
+        </w:tc>
+        <w:tc>
+          <w:tcPr>
+            <w:tcW w:w="0" w:type="auto"/>
+            <w:vAlign w:val="center"/>
+            <w:hideMark/>
+          </w:tcPr>
+          <w:p>
+            <w:pPr>
+              <w:spacing w:after="0" w:line="240" w:lineRule="auto"/>
+              <w:rPr>
+                <w:rFonts w:ascii="Times New Roman" w:eastAsia="Times New Roman" w:hAnsi="Times New Roman" w:cs="Times New Roman"/>
+                <w:sz w:val="24"/>
+                <w:szCs w:val="24"/>
+                <w:lang w:eastAsia="pl-PL"/>
+              </w:rPr>
+            </w:pPr>
+          </w:p>
+        </w:tc>
+      </w:tr>
+      <w:tr>
+        <w:trPr>
+          <w:tblCellSpacing w:w="15" w:type="dxa"/>
+        </w:trPr>
+        <w:tc>
+          <w:tcPr>
+            <w:tcW w:w="0" w:type="auto"/>
+            <w:vAlign w:val="center"/>
+            <w:hideMark/>
+          </w:tcPr>
+          <w:p>
+            <w:pPr>
+              <w:spacing w:after="0" w:line="240" w:lineRule="auto"/>
+              <w:rPr>
+                <w:rFonts w:ascii="Courier New" w:eastAsia="Times New Roman" w:hAnsi="Courier New" w:cs="Courier New"/>
+                <w:sz w:val="24"/>
+                <w:szCs w:val="24"/>
+                <w:lang w:eastAsia="pl-PL"/>
+              </w:rPr>
+            </w:pPr>
+          </w:p>
+        </w:tc>
+        <w:tc>
+          <w:tcPr>
+            <w:tcW w:w="0" w:type="auto"/>
+            <w:vAlign w:val="center"/>
+            <w:hideMark/>
+          </w:tcPr>
+          <w:p>
+            <w:pPr>
+              <w:spacing w:after="0" w:line="240" w:lineRule="auto"/>
+              <w:rPr>
+                <w:rFonts w:ascii="Courier New" w:eastAsia="Times New Roman" w:hAnsi="Courier New" w:cs="Courier New"/>
+                <w:sz w:val="24"/>
+                <w:szCs w:val="24"/>
+                <w:lang w:eastAsia="pl-PL"/>
+              </w:rPr>
+            </w:pPr>
+          </w:p>
+        </w:tc>
+        <w:tc>
+          <w:tcPr>
+            <w:tcW w:w="0" w:type="auto"/>
+            <w:vAlign w:val="center"/>
+            <w:hideMark/>
+          </w:tcPr>
+          <w:p>
+            <w:pPr>
+              <w:spacing w:after="0" w:line="240" w:lineRule="auto"/>
+              <w:rPr>
+                <w:rFonts w:ascii="Times New Roman" w:eastAsia="Times New Roman" w:hAnsi="Times New Roman" w:cs="Times New Roman"/>
+                <w:sz w:val="24"/>
+                <w:szCs w:val="24"/>
+                <w:lang w:eastAsia="pl-PL"/>
+              </w:rPr>
+            </w:pPr>
+          </w:p>
+        </w:tc>
+      </w:tr>
+      <w:tr>
+        <w:trPr>
+          <w:tblCellSpacing w:w="15" w:type="dxa"/>
+        </w:trPr>
+        <w:tc>
+          <w:tcPr>
+            <w:tcW w:w="0" w:type="auto"/>
+            <w:vAlign w:val="center"/>
+            <w:hideMark/>
+          </w:tcPr>
+          <w:p>
+            <w:pPr>
+              <w:spacing w:after="0" w:line="240" w:lineRule="auto"/>
+              <w:rPr>
+                <w:rFonts w:ascii="Courier New" w:eastAsia="Times New Roman" w:hAnsi="Courier New" w:cs="Courier New"/>
+                <w:sz w:val="24"/>
+                <w:szCs w:val="24"/>
+                <w:lang w:eastAsia="pl-PL"/>
+              </w:rPr>
+            </w:pPr>
+            <w:proofErr w:type="spellStart"/>
+            <w:r>
+              <w:rPr>
+                <w:rFonts w:ascii="Courier New" w:eastAsia="Times New Roman" w:hAnsi="Courier New" w:cs="Courier New"/>
+                <w:sz w:val="24"/>
+                <w:szCs w:val="24"/>
+                <w:lang w:eastAsia="pl-PL"/>
+              </w:rPr>
+              <w:t>Seq</w:t>
+            </w:r>
+            <w:proofErr w:type="spellEnd"/>
+            <w:r>
+              <w:rPr>
+                <w:rFonts w:ascii="Courier New" w:eastAsia="Times New Roman" w:hAnsi="Courier New" w:cs="Courier New"/>
+                <w:sz w:val="24"/>
+                <w:szCs w:val="24"/>
+                <w:lang w:eastAsia="pl-PL"/>
+              </w:rPr>
+              <w:t xml:space="preserve">: </w:t>
+            </w:r>
+          </w:p>
+        </w:tc>
+        <w:tc>
+          <w:tcPr>
+            <w:tcW w:w="0" w:type="auto"/>
+            <w:vAlign w:val="center"/>
+            <w:hideMark/>
+          </w:tcPr>
+          <w:p>
+            <w:pPr>
+              <w:spacing w:after="0" w:line="240" w:lineRule="auto"/>
+              <w:rPr>
+                <w:rFonts w:ascii="Courier New" w:eastAsia="Times New Roman" w:hAnsi="Courier New" w:cs="Courier New"/>
+                <w:sz w:val="24"/>
+                <w:szCs w:val="24"/>
+                <w:lang w:eastAsia="pl-PL"/>
+              </w:rPr>
+            </w:pPr>
+            <w:r>
+              <w:rPr>
+                <w:rFonts w:ascii="Courier New" w:eastAsia="Times New Roman" w:hAnsi="Courier New" w:cs="Courier New"/>
+                <w:sz w:val="24"/>
+                <w:szCs w:val="24"/>
+                <w:lang w:eastAsia="pl-PL"/>
+              </w:rPr>
+              <w:t xml:space="preserve">GYQG </w:t>
+            </w:r>
+          </w:p>
+        </w:tc>
+        <w:tc>
+          <w:tcPr>
+            <w:tcW w:w="0" w:type="auto"/>
+            <w:vAlign w:val="center"/>
+            <w:hideMark/>
+          </w:tcPr>
+          <w:p>
+            <w:pPr>
+              <w:spacing w:after="0" w:line="240" w:lineRule="auto"/>
+              <w:jc w:val="right"/>
+              <w:rPr>
+                <w:rFonts w:ascii="Times New Roman" w:eastAsia="Times New Roman" w:hAnsi="Times New Roman" w:cs="Times New Roman"/>
+                <w:sz w:val="24"/>
+                <w:szCs w:val="24"/>
+                <w:lang w:eastAsia="pl-PL"/>
+              </w:rPr>
+            </w:pPr>
+          </w:p>
+        </w:tc>
+      </w:tr>
+      <w:tr>
+        <w:trPr>
+          <w:trHeight w:val="34"/>
+          <w:tblCellSpacing w:w="15" w:type="dxa"/>
+        </w:trPr>
+        <w:tc>
+          <w:tcPr>
+            <w:tcW w:w="0" w:type="auto"/>
+            <w:vAlign w:val="center"/>
+            <w:hideMark/>
+          </w:tcPr>
+          <w:p>
+            <w:pPr>
+              <w:spacing w:after="0" w:line="240" w:lineRule="auto"/>
+              <w:rPr>
+                <w:rFonts w:ascii="Courier New" w:eastAsia="Times New Roman" w:hAnsi="Courier New" w:cs="Courier New"/>
+                <w:sz w:val="24"/>
+                <w:szCs w:val="24"/>
+                <w:lang w:eastAsia="pl-PL"/>
+              </w:rPr>
+            </w:pPr>
+            <w:r>
+              <w:rPr>
+                <w:rFonts w:ascii="Courier New" w:eastAsia="Times New Roman" w:hAnsi="Courier New" w:cs="Courier New"/>
+                <w:sz w:val="24"/>
+                <w:szCs w:val="24"/>
+                <w:lang w:eastAsia="pl-PL"/>
+              </w:rPr>
+              <w:t xml:space="preserve">SS: </w:t>
+            </w:r>
+          </w:p>
+        </w:tc>
+        <w:tc>
+          <w:tcPr>
+            <w:tcW w:w="0" w:type="auto"/>
+            <w:vAlign w:val="center"/>
+            <w:hideMark/>
+          </w:tcPr>
+          <w:p>
+            <w:pPr>
+              <w:spacing w:after="0" w:line="240" w:lineRule="auto"/>
+              <w:rPr>
+                <w:rFonts w:ascii="Courier New" w:eastAsia="Times New Roman" w:hAnsi="Courier New" w:cs="Courier New"/>
+                <w:b/>
+                <w:bCs/>
+                <w:sz w:val="24"/>
+                <w:szCs w:val="24"/>
+                <w:lang w:eastAsia="pl-PL"/>
+              </w:rPr>
+            </w:pPr>
+            <w:proofErr w:type="spellStart"/>
+            <w:r>
+              <w:rPr>
+                <w:rFonts w:ascii="Courier New" w:eastAsia="Times New Roman" w:hAnsi="Courier New" w:cs="Courier New"/>
+                <w:b/>
+                <w:bCs/>
+                <w:color w:val="00B050"/>
+                <w:sz w:val="24"/>
+                <w:szCs w:val="24"/>
+                <w:lang w:eastAsia="pl-PL"/>
+              </w:rPr>
+              <w:t>T</w:t>
+            </w:r>
+            <w:r>
+              <w:rPr>
+                <w:rFonts w:ascii="Courier New" w:eastAsia="Times New Roman" w:hAnsi="Courier New" w:cs="Courier New"/>
+                <w:b/>
+                <w:bCs/>
+                <w:sz w:val="24"/>
+                <w:szCs w:val="24"/>
+                <w:lang w:eastAsia="pl-PL"/>
+              </w:rPr>
+              <w:t>ccc</w:t>
+            </w:r>
+            <w:proofErr w:type="spellEnd"/>
+          </w:p>
+        </w:tc>
+        <w:tc>
+          <w:tcPr>
+            <w:tcW w:w="0" w:type="auto"/>
+            <w:vAlign w:val="center"/>
+            <w:hideMark/>
+          </w:tcPr>
+          <w:p>
+            <w:pPr>
+              <w:spacing w:after="0" w:line="240" w:lineRule="auto"/>
+              <w:rPr>
+                <w:rFonts w:ascii="Times New Roman" w:eastAsia="Times New Roman" w:hAnsi="Times New Roman" w:cs="Times New Roman"/>
+                <w:sz w:val="20"/>
+                <w:szCs w:val="20"/>
+                <w:lang w:eastAsia="pl-PL"/>
+              </w:rPr>
+            </w:pPr>
+          </w:p>
+        </w:tc>
+      </w:tr>
+      <w:tr>
+        <w:trPr>
+          <w:gridAfter w:val="1"/>
+          <w:tblCellSpacing w:w="15" w:type="dxa"/>
+        </w:trPr>
+        <w:tc>
+          <w:tcPr>
+            <w:tcW w:w="0" w:type="auto"/>
+            <w:vAlign w:val="center"/>
+            <w:hideMark/>
+          </w:tcPr>
+          <w:p>
+            <w:pPr>
+              <w:spacing w:after="0" w:line="240" w:lineRule="auto"/>
+              <w:rPr>
+                <w:rFonts w:ascii="Courier New" w:eastAsia="Times New Roman" w:hAnsi="Courier New" w:cs="Courier New"/>
+                <w:sz w:val="24"/>
+                <w:szCs w:val="24"/>
+                <w:lang w:eastAsia="pl-PL"/>
+              </w:rPr>
+            </w:pPr>
+            <w:r>
+              <w:rPr>
+                <w:rFonts w:ascii="Courier New" w:eastAsia="Times New Roman" w:hAnsi="Courier New" w:cs="Courier New"/>
+                <w:sz w:val="24"/>
+                <w:szCs w:val="24"/>
+                <w:lang w:eastAsia="pl-PL"/>
+              </w:rPr>
+              <w:t>PSI</w:t>
+            </w:r>
+            <w:r>
+              <w:rPr>
+                <w:rFonts w:ascii="Courier New" w:eastAsia="Times New Roman" w:hAnsi="Courier New" w:cs="Courier New"/>
+                <w:sz w:val="24"/>
+                <w:szCs w:val="24"/>
+                <w:lang w:eastAsia="pl-PL"/>
+              </w:rPr>
+              <w:t>:</w:t>
+            </w:r>
+            <w:r>
+              <w:rPr>
+                <w:rFonts w:ascii="Courier New" w:eastAsia="Times New Roman" w:hAnsi="Courier New" w:cs="Courier New"/>
+                <w:sz w:val="24"/>
+                <w:szCs w:val="24"/>
+                <w:lang w:eastAsia="pl-PL"/>
+              </w:rPr>
+              <w:t xml:space="preserve">  </w:t>
+            </w:r>
+            <w:r>
+              <w:rPr>
+                <w:rFonts w:ascii="Courier New" w:eastAsia="Times New Roman" w:hAnsi="Courier New" w:cs="Courier New"/>
+                <w:sz w:val="24"/>
+                <w:szCs w:val="24"/>
+                <w:lang w:eastAsia="pl-PL"/>
+              </w:rPr>
+              <w:t xml:space="preserve"> </w:t>
+            </w:r>
+          </w:p>
+        </w:tc>
+        <w:tc>
+          <w:tcPr>
+            <w:tcW w:w="0" w:type="auto"/>
+            <w:vAlign w:val="center"/>
+            <w:hideMark/>
+          </w:tcPr>
+          <w:p>
+            <w:pPr>
+              <w:spacing w:after="0" w:line="240" w:lineRule="auto"/>
+              <w:ind w:left="-637"/>
+              <w:rPr>
+                <w:rFonts w:ascii="Courier New" w:eastAsia="Times New Roman" w:hAnsi="Courier New" w:cs="Courier New"/>
+                <w:sz w:val="24"/>
+                <w:szCs w:val="24"/>
+                <w:lang w:eastAsia="pl-PL"/>
+              </w:rPr>
+            </w:pPr>
+            <w:proofErr w:type="spellStart"/>
+            <w:r>
+              <w:rPr>
+                <w:rFonts w:ascii="Courier New" w:eastAsia="Times New Roman" w:hAnsi="Courier New" w:cs="Courier New"/>
+                <w:sz w:val="24"/>
+                <w:szCs w:val="24"/>
+                <w:lang w:eastAsia="pl-PL"/>
+              </w:rPr>
+              <w:t>PSI:</w:t>
+            </w:r>
+            <w:r>
+              <w:rPr>
+                <w:rFonts w:ascii="Courier New" w:eastAsia="Times New Roman" w:hAnsi="Courier New" w:cs="Courier New"/>
+                <w:color w:val="00B050"/>
+                <w:sz w:val="24"/>
+                <w:szCs w:val="24"/>
+                <w:lang w:eastAsia="pl-PL"/>
+              </w:rPr>
+              <w:t>C</w:t>
+            </w:r>
+            <w:r>
+              <w:rPr>
+                <w:rFonts w:ascii="Courier New" w:eastAsia="Times New Roman" w:hAnsi="Courier New" w:cs="Courier New"/>
+                <w:sz w:val="24"/>
+                <w:szCs w:val="24"/>
+                <w:lang w:eastAsia="pl-PL"/>
+              </w:rPr>
+              <w:t>CCC</w:t>
+            </w:r>
+            <w:proofErr w:type="spellEnd"/>
+          </w:p>
+        </w:tc>
+      </w:tr>
+    </w:tbl>
+    <w:p>
+      <w:r>
+        <w:br/>
+        <w:t>Dopasowania: 154-32 = 122</w:t>
+      </w:r>
+    </w:p>
+    <w:p>
+      <w:pPr>
+        <w:rPr>
+          <w:oMath/>
+          <w:rFonts w:ascii="Cambria Math" w:hAnsi="Cambria Math"/>
+          <w:sz w:val="24"/>
+        </w:rPr>
+      </w:pPr>
+      <m:oMathPara>
+        <m:oMath>
+          <m:r>
+            <w:rPr>
+              <w:rFonts w:ascii="Cambria Math" w:hAnsi="Cambria Math"/>
+              <w:sz w:val="24"/>
+            </w:rPr>
+            <m:t>SSI =</m:t>
+          </m:r>
+          <m:f>
+            <m:fPr>
+              <m:ctrlPr>
+                <w:rPr>
+                  <w:rFonts w:ascii="Cambria Math" w:hAnsi="Cambria Math"/>
+                  <w:i/>
+                  <w:sz w:val="24"/>
+                </w:rPr>
+              </m:ctrlPr>
+            </m:fPr>
+            <m:num>
+              <m:r>
+                <w:rPr>
+                  <w:rFonts w:ascii="Cambria Math" w:hAnsi="Cambria Math"/>
+                  <w:sz w:val="24"/>
+                </w:rPr>
+                <m:t>122</m:t>
+              </m:r>
+            </m:num>
+            <m:den>
+              <m:r>
+                <w:rPr>
+                  <w:rFonts w:ascii="Cambria Math" w:hAnsi="Cambria Math"/>
+                  <w:sz w:val="24"/>
+                </w:rPr>
+                <m:t>154</m:t>
+              </m:r>
+            </m:den>
+          </m:f>
+          <m:r>
+            <m:rPr>
+              <m:sty m:val="bi"/>
+            </m:rPr>
+            <w:rPr>
+              <w:rStyle w:val="hgkelc"/>
+              <w:rFonts w:ascii="Cambria Math" w:hAnsi="Cambria Math"/>
+              <w:sz w:val="24"/>
+            </w:rPr>
+            <m:t>≈</m:t>
+          </m:r>
+          <m:r>
+            <w:rPr>
+              <w:rFonts w:ascii="Cambria Math" w:hAnsi="Cambria Math"/>
+              <w:sz w:val="24"/>
+            </w:rPr>
+            <m:t xml:space="preserve"> 0,792</m:t>
+          </m:r>
+          <m:r>
+            <w:rPr>
+              <w:rFonts w:ascii="Cambria Math" w:hAnsi="Cambria Math"/>
+              <w:sz w:val="24"/>
+            </w:rPr>
+            <m:t>=79,2%</m:t>
+          </m:r>
+          <m:r>
+            <w:rPr>
+              <w:rFonts w:ascii="Cambria Math" w:hAnsi="Cambria Math"/>
+              <w:sz w:val="24"/>
+            </w:rPr>
+            <w:br/>
+          </m:r>
+        </m:oMath>
+      </m:oMathPara>
+    </w:p>
+    <w:p>
+      <w:r>
+        <w:t>Wysoki współczynnik identyczności oznacza, że większość predykcji z obu metod pokrywa się. J</w:t>
+      </w:r>
+      <w:r>
+        <w:rPr>
+          <w:color w:val="FF0000"/>
+        </w:rPr>
+        <w:t>ak odnosi się to do naszych wyników. Narzędzia dają podobne wyniki</w:t>
+      </w:r>
+    </w:p>
+    <w:p>
+      <w:pPr>
+        <w:rPr>
+          <w:rFonts w:eastAsiaTheme="minorEastAsia"/>
+          <w:sz w:val="24"/>
+        </w:rPr>
+      </w:pPr>
+    </w:p>
     <w:sectPr>
       <w:type w:val="continuous"/>
       <w:pgSz w:w="11906" w:h="16838"/>
@@ -2499,6 +5222,11 @@
       <w:szCs w:val="16"/>
     </w:rPr>
   </w:style>
+  <w:style w:type="character" w:customStyle="1" w:styleId="hgkelc">
+    <w:name w:val="hgkelc"/>
+    <w:basedOn w:val="Domylnaczcionkaakapitu"/>
+    <w:rsid w:val="00ED7366"/>
+  </w:style>
 </w:styles>
 </file>
 

</xml_diff>